<commit_message>
Ticket 161 : Fix the scope
</commit_message>
<xml_diff>
--- a/Documentation.docx
+++ b/Documentation.docx
@@ -19,50 +19,16 @@
       <w:pPr>
         <w:pStyle w:val="Sansinterligne"/>
       </w:pPr>
-      <w:proofErr w:type="spellStart"/>
       <w:r>
-        <w:t>Explain</w:t>
+        <w:t>Explain the different components</w:t>
       </w:r>
-      <w:proofErr w:type="spellEnd"/>
+    </w:p>
+    <w:p>
+      <w:pPr>
+        <w:pStyle w:val="Sansinterligne"/>
+      </w:pPr>
       <w:r>
-        <w:t xml:space="preserve"> the </w:t>
-      </w:r>
-      <w:proofErr w:type="spellStart"/>
-      <w:r>
-        <w:t>different</w:t>
-      </w:r>
-      <w:proofErr w:type="spellEnd"/>
-      <w:r>
-        <w:t xml:space="preserve"> components</w:t>
-      </w:r>
-    </w:p>
-    <w:p>
-      <w:pPr>
-        <w:pStyle w:val="Sansinterligne"/>
-      </w:pPr>
-      <w:proofErr w:type="spellStart"/>
-      <w:r>
-        <w:t>Draw</w:t>
-      </w:r>
-      <w:proofErr w:type="spellEnd"/>
-      <w:r>
-        <w:t xml:space="preserve"> an interaction </w:t>
-      </w:r>
-      <w:proofErr w:type="spellStart"/>
-      <w:r>
-        <w:t>diagram</w:t>
-      </w:r>
-      <w:proofErr w:type="spellEnd"/>
-      <w:r>
-        <w:t xml:space="preserve"> </w:t>
-      </w:r>
-      <w:proofErr w:type="spellStart"/>
-      <w:r>
-        <w:t>between</w:t>
-      </w:r>
-      <w:proofErr w:type="spellEnd"/>
-      <w:r>
-        <w:t xml:space="preserve"> component</w:t>
+        <w:t>Draw an interaction diagram between component</w:t>
       </w:r>
     </w:p>
     <w:p>
@@ -88,28 +54,15 @@
         <w:pStyle w:val="Sansinterligne"/>
       </w:pPr>
       <w:r>
-        <w:t xml:space="preserve">Install </w:t>
+        <w:t>Install manually</w:t>
       </w:r>
-      <w:proofErr w:type="spellStart"/>
+    </w:p>
+    <w:p>
+      <w:pPr>
+        <w:pStyle w:val="Sansinterligne"/>
+      </w:pPr>
       <w:r>
-        <w:t>manually</w:t>
-      </w:r>
-      <w:proofErr w:type="spellEnd"/>
-    </w:p>
-    <w:p>
-      <w:pPr>
-        <w:pStyle w:val="Sansinterligne"/>
-      </w:pPr>
-      <w:r>
-        <w:t xml:space="preserve">Install </w:t>
-      </w:r>
-      <w:proofErr w:type="spellStart"/>
-      <w:r>
-        <w:t>with</w:t>
-      </w:r>
-      <w:proofErr w:type="spellEnd"/>
-      <w:r>
-        <w:t xml:space="preserve"> docker</w:t>
+        <w:t>Install with docker</w:t>
       </w:r>
     </w:p>
     <w:p>
@@ -135,77 +88,8 @@
       <w:pPr>
         <w:pStyle w:val="Sansinterligne"/>
       </w:pPr>
-      <w:proofErr w:type="spellStart"/>
       <w:r>
-        <w:t>Protect</w:t>
-      </w:r>
-      <w:proofErr w:type="spellEnd"/>
-      <w:r>
-        <w:t xml:space="preserve"> a </w:t>
-      </w:r>
-      <w:proofErr w:type="spellStart"/>
-      <w:r>
-        <w:t>resource</w:t>
-      </w:r>
-      <w:proofErr w:type="spellEnd"/>
-      <w:r>
-        <w:t xml:space="preserve"> : </w:t>
-      </w:r>
-      <w:proofErr w:type="spellStart"/>
-      <w:r>
-        <w:t>create</w:t>
-      </w:r>
-      <w:proofErr w:type="spellEnd"/>
-      <w:r>
-        <w:t xml:space="preserve"> a </w:t>
-      </w:r>
-      <w:proofErr w:type="spellStart"/>
-      <w:r>
-        <w:t>resource</w:t>
-      </w:r>
-      <w:proofErr w:type="spellEnd"/>
-      <w:r>
-        <w:t xml:space="preserve"> via the UI or </w:t>
-      </w:r>
-      <w:proofErr w:type="spellStart"/>
-      <w:r>
-        <w:t>visual</w:t>
-      </w:r>
-      <w:proofErr w:type="spellEnd"/>
-      <w:r>
-        <w:t xml:space="preserve"> studio extension, </w:t>
-      </w:r>
-      <w:proofErr w:type="spellStart"/>
-      <w:r>
-        <w:t>authenticate</w:t>
-      </w:r>
-      <w:proofErr w:type="spellEnd"/>
-      <w:r>
-        <w:t xml:space="preserve"> the user, check the user </w:t>
-      </w:r>
-      <w:proofErr w:type="spellStart"/>
-      <w:r>
-        <w:t>is</w:t>
-      </w:r>
-      <w:proofErr w:type="spellEnd"/>
-      <w:r>
-        <w:t xml:space="preserve"> </w:t>
-      </w:r>
-      <w:proofErr w:type="spellStart"/>
-      <w:r>
-        <w:t>authorized</w:t>
-      </w:r>
-      <w:proofErr w:type="spellEnd"/>
-      <w:r>
-        <w:t xml:space="preserve">, </w:t>
-      </w:r>
-      <w:proofErr w:type="spellStart"/>
-      <w:r>
-        <w:t>modify</w:t>
-      </w:r>
-      <w:proofErr w:type="spellEnd"/>
-      <w:r>
-        <w:t xml:space="preserve"> the client</w:t>
+        <w:t>Protect a resource : create a resource via the UI or visual studio extension, authenticate the user, check the user is authorized, modify the client</w:t>
       </w:r>
     </w:p>
     <w:p>
@@ -225,6 +109,19 @@
       <w:pPr>
         <w:pStyle w:val="Sansinterligne"/>
       </w:pPr>
+    </w:p>
+    <w:p>
+      <w:r>
+        <w:t xml:space="preserve">Link to microsoft : </w:t>
+      </w:r>
+      <w:hyperlink r:id="rId4" w:history="1">
+        <w:r>
+          <w:rPr>
+            <w:rStyle w:val="Lienhypertexte"/>
+          </w:rPr>
+          <w:t>https://apps.dev.microsoft.com/?mkt=fr-be#/application/sapi/0000000048185530</w:t>
+        </w:r>
+      </w:hyperlink>
     </w:p>
     <w:p>
       <w:bookmarkStart w:id="0" w:name="_GoBack"/>
@@ -739,6 +636,17 @@
       <w:szCs w:val="32"/>
     </w:rPr>
   </w:style>
+  <w:style w:type="character" w:styleId="Lienhypertexte">
+    <w:name w:val="Hyperlink"/>
+    <w:basedOn w:val="Policepardfaut"/>
+    <w:uiPriority w:val="99"/>
+    <w:unhideWhenUsed/>
+    <w:rsid w:val="00CB2295"/>
+    <w:rPr>
+      <w:color w:val="0563C1" w:themeColor="hyperlink"/>
+      <w:u w:val="single"/>
+    </w:rPr>
+  </w:style>
 </w:styles>
 </file>
 

</xml_diff>

<commit_message>
Support ADFS + HTTPS
</commit_message>
<xml_diff>
--- a/Documentation.docx
+++ b/Documentation.docx
@@ -105,12 +105,14 @@
         </w:rPr>
         <w:t xml:space="preserve">we will provide you with detailed instructions on how to install </w:t>
       </w:r>
+      <w:proofErr w:type="spellStart"/>
       <w:r>
         <w:rPr>
           <w:lang w:val="en-US"/>
         </w:rPr>
         <w:t>Lokit</w:t>
       </w:r>
+      <w:proofErr w:type="spellEnd"/>
       <w:r>
         <w:rPr>
           <w:lang w:val="en-US"/>
@@ -141,12 +143,14 @@
         </w:rPr>
         <w:t xml:space="preserve">. Follow these guidelines if you want to perform a new, manual installation of the latest </w:t>
       </w:r>
+      <w:proofErr w:type="spellStart"/>
       <w:r>
         <w:rPr>
           <w:lang w:val="en-US"/>
         </w:rPr>
         <w:t>Lokit</w:t>
       </w:r>
+      <w:proofErr w:type="spellEnd"/>
       <w:r>
         <w:rPr>
           <w:lang w:val="en-US"/>
@@ -219,7 +223,21 @@
         <w:rPr>
           <w:lang w:val="en-US"/>
         </w:rPr>
-        <w:t>NET CORE and NodeJs on your machine.</w:t>
+        <w:t xml:space="preserve">NET CORE and </w:t>
+      </w:r>
+      <w:proofErr w:type="spellStart"/>
+      <w:r>
+        <w:rPr>
+          <w:lang w:val="en-US"/>
+        </w:rPr>
+        <w:t>NodeJs</w:t>
+      </w:r>
+      <w:proofErr w:type="spellEnd"/>
+      <w:r>
+        <w:rPr>
+          <w:lang w:val="en-US"/>
+        </w:rPr>
+        <w:t xml:space="preserve"> on your machine.</w:t>
       </w:r>
       <w:r>
         <w:rPr>
@@ -538,7 +556,21 @@
         <w:rPr>
           <w:lang w:val="en-US"/>
         </w:rPr>
-        <w:t>Install NodeJs (</w:t>
+        <w:t xml:space="preserve">Install </w:t>
+      </w:r>
+      <w:proofErr w:type="spellStart"/>
+      <w:r>
+        <w:rPr>
+          <w:lang w:val="en-US"/>
+        </w:rPr>
+        <w:t>NodeJs</w:t>
+      </w:r>
+      <w:proofErr w:type="spellEnd"/>
+      <w:r>
+        <w:rPr>
+          <w:lang w:val="en-US"/>
+        </w:rPr>
+        <w:t xml:space="preserve"> (</w:t>
       </w:r>
       <w:hyperlink r:id="rId11" w:history="1">
         <w:r>
@@ -575,7 +607,21 @@
         <w:rPr>
           <w:lang w:val="en-US"/>
         </w:rPr>
-        <w:t>When the installation is finished, install the npm package “ember”</w:t>
+        <w:t xml:space="preserve">When the installation is finished, install the </w:t>
+      </w:r>
+      <w:proofErr w:type="spellStart"/>
+      <w:r>
+        <w:rPr>
+          <w:lang w:val="en-US"/>
+        </w:rPr>
+        <w:t>npm</w:t>
+      </w:r>
+      <w:proofErr w:type="spellEnd"/>
+      <w:r>
+        <w:rPr>
+          <w:lang w:val="en-US"/>
+        </w:rPr>
+        <w:t xml:space="preserve"> package “ember”</w:t>
       </w:r>
       <w:r>
         <w:rPr>
@@ -596,8 +642,13 @@
       <w:pPr>
         <w:pStyle w:val="Code"/>
       </w:pPr>
-      <w:r>
-        <w:t>npm install –g ember-cli</w:t>
+      <w:proofErr w:type="spellStart"/>
+      <w:r>
+        <w:t>npm</w:t>
+      </w:r>
+      <w:proofErr w:type="spellEnd"/>
+      <w:r>
+        <w:t xml:space="preserve"> install –g ember-cli</w:t>
       </w:r>
     </w:p>
     <w:p>
@@ -625,19 +676,41 @@
         <w:rPr>
           <w:lang w:val="en-US"/>
         </w:rPr>
-        <w:t>required S</w:t>
-      </w:r>
-      <w:r>
-        <w:rPr>
-          <w:lang w:val="en-US"/>
-        </w:rPr>
-        <w:t>oftwares are installed on your machine, backend and frontend modules can be built with “</w:t>
-      </w:r>
-      <w:r>
-        <w:rPr>
-          <w:lang w:val="en-US"/>
-        </w:rPr>
-        <w:t xml:space="preserve">dotnet or </w:t>
+        <w:t xml:space="preserve">required </w:t>
+      </w:r>
+      <w:proofErr w:type="spellStart"/>
+      <w:r>
+        <w:rPr>
+          <w:lang w:val="en-US"/>
+        </w:rPr>
+        <w:t>S</w:t>
+      </w:r>
+      <w:r>
+        <w:rPr>
+          <w:lang w:val="en-US"/>
+        </w:rPr>
+        <w:t>oftwares</w:t>
+      </w:r>
+      <w:proofErr w:type="spellEnd"/>
+      <w:r>
+        <w:rPr>
+          <w:lang w:val="en-US"/>
+        </w:rPr>
+        <w:t xml:space="preserve"> are installed on your machine, backend and frontend modules can be built with “</w:t>
+      </w:r>
+      <w:proofErr w:type="spellStart"/>
+      <w:r>
+        <w:rPr>
+          <w:lang w:val="en-US"/>
+        </w:rPr>
+        <w:t>dotnet</w:t>
+      </w:r>
+      <w:proofErr w:type="spellEnd"/>
+      <w:r>
+        <w:rPr>
+          <w:lang w:val="en-US"/>
+        </w:rPr>
+        <w:t xml:space="preserve"> or </w:t>
       </w:r>
       <w:r>
         <w:rPr>
@@ -775,7 +848,35 @@
         <w:rPr>
           <w:lang w:val="en-US"/>
         </w:rPr>
-        <w:t xml:space="preserve">on SqlServer and / or SqlLite </w:t>
+        <w:t xml:space="preserve">on </w:t>
+      </w:r>
+      <w:proofErr w:type="spellStart"/>
+      <w:r>
+        <w:rPr>
+          <w:lang w:val="en-US"/>
+        </w:rPr>
+        <w:t>SqlServer</w:t>
+      </w:r>
+      <w:proofErr w:type="spellEnd"/>
+      <w:r>
+        <w:rPr>
+          <w:lang w:val="en-US"/>
+        </w:rPr>
+        <w:t xml:space="preserve"> and / or </w:t>
+      </w:r>
+      <w:proofErr w:type="spellStart"/>
+      <w:r>
+        <w:rPr>
+          <w:lang w:val="en-US"/>
+        </w:rPr>
+        <w:t>SqlLite</w:t>
+      </w:r>
+      <w:proofErr w:type="spellEnd"/>
+      <w:r>
+        <w:rPr>
+          <w:lang w:val="en-US"/>
+        </w:rPr>
+        <w:t xml:space="preserve"> </w:t>
       </w:r>
       <w:r>
         <w:rPr>
@@ -787,7 +888,21 @@
         <w:rPr>
           <w:lang w:val="en-US"/>
         </w:rPr>
-        <w:t>n server, uma and configuration API.</w:t>
+        <w:t xml:space="preserve">n server, </w:t>
+      </w:r>
+      <w:proofErr w:type="spellStart"/>
+      <w:r>
+        <w:rPr>
+          <w:lang w:val="en-US"/>
+        </w:rPr>
+        <w:t>uma</w:t>
+      </w:r>
+      <w:proofErr w:type="spellEnd"/>
+      <w:r>
+        <w:rPr>
+          <w:lang w:val="en-US"/>
+        </w:rPr>
+        <w:t xml:space="preserve"> and configuration API.</w:t>
       </w:r>
       <w:r>
         <w:rPr>
@@ -799,7 +914,35 @@
         <w:rPr>
           <w:lang w:val="en-US"/>
         </w:rPr>
-        <w:t xml:space="preserve">the schema name when you’re upading the connection string in the “appsettings.json” file for the steps 5 and </w:t>
+        <w:t xml:space="preserve">the schema name when you’re </w:t>
+      </w:r>
+      <w:proofErr w:type="spellStart"/>
+      <w:r>
+        <w:rPr>
+          <w:lang w:val="en-US"/>
+        </w:rPr>
+        <w:t>upading</w:t>
+      </w:r>
+      <w:proofErr w:type="spellEnd"/>
+      <w:r>
+        <w:rPr>
+          <w:lang w:val="en-US"/>
+        </w:rPr>
+        <w:t xml:space="preserve"> the connection string in the “</w:t>
+      </w:r>
+      <w:proofErr w:type="spellStart"/>
+      <w:r>
+        <w:rPr>
+          <w:lang w:val="en-US"/>
+        </w:rPr>
+        <w:t>appsettings.json</w:t>
+      </w:r>
+      <w:proofErr w:type="spellEnd"/>
+      <w:r>
+        <w:rPr>
+          <w:lang w:val="en-US"/>
+        </w:rPr>
+        <w:t xml:space="preserve">” file for the steps 5 and </w:t>
       </w:r>
       <w:r>
         <w:rPr>
@@ -908,6 +1051,41 @@
     <w:p>
       <w:pPr>
         <w:pStyle w:val="NoSpacing"/>
+        <w:numPr>
+          <w:ilvl w:val="0"/>
+          <w:numId w:val="2"/>
+        </w:numPr>
+        <w:rPr>
+          <w:lang w:val="nl-BE"/>
+        </w:rPr>
+      </w:pPr>
+      <w:proofErr w:type="spellStart"/>
+      <w:r>
+        <w:rPr>
+          <w:lang w:val="nl-BE"/>
+        </w:rPr>
+        <w:t>Frontend</w:t>
+      </w:r>
+      <w:proofErr w:type="spellEnd"/>
+      <w:r>
+        <w:rPr>
+          <w:lang w:val="nl-BE"/>
+        </w:rPr>
+        <w:t xml:space="preserve"> API component : </w:t>
+      </w:r>
+      <w:hyperlink r:id="rId14" w:history="1">
+        <w:r>
+          <w:rPr>
+            <w:rStyle w:val="Hyperlink"/>
+            <w:lang w:val="nl-BE"/>
+          </w:rPr>
+          <w:t>https://github.com/thabart/UmaManagerWebSiteApi.git</w:t>
+        </w:r>
+      </w:hyperlink>
+    </w:p>
+    <w:p>
+      <w:pPr>
+        <w:pStyle w:val="NoSpacing"/>
         <w:rPr>
           <w:lang w:val="nl-BE"/>
         </w:rPr>
@@ -962,11 +1140,19 @@
           <w:lang w:val="en-US"/>
         </w:rPr>
       </w:pPr>
-      <w:r>
-        <w:rPr>
-          <w:lang w:val="en-US"/>
-        </w:rPr>
-        <w:t>SimpleIdentityServer : it contains all backend services</w:t>
+      <w:proofErr w:type="spellStart"/>
+      <w:r>
+        <w:rPr>
+          <w:lang w:val="en-US"/>
+        </w:rPr>
+        <w:t>SimpleIdentityServer</w:t>
+      </w:r>
+      <w:proofErr w:type="spellEnd"/>
+      <w:r>
+        <w:rPr>
+          <w:lang w:val="en-US"/>
+        </w:rPr>
+        <w:t xml:space="preserve"> : it contains all backend services</w:t>
       </w:r>
     </w:p>
     <w:p>
@@ -980,11 +1166,45 @@
           <w:lang w:val="en-US"/>
         </w:rPr>
       </w:pPr>
-      <w:r>
-        <w:rPr>
-          <w:lang w:val="en-US"/>
-        </w:rPr>
-        <w:t>UmaManagerWebSite : it contains the website</w:t>
+      <w:proofErr w:type="spellStart"/>
+      <w:r>
+        <w:rPr>
+          <w:lang w:val="en-US"/>
+        </w:rPr>
+        <w:t>UmaManagerWebSite</w:t>
+      </w:r>
+      <w:proofErr w:type="spellEnd"/>
+      <w:r>
+        <w:rPr>
+          <w:lang w:val="en-US"/>
+        </w:rPr>
+        <w:t xml:space="preserve"> : it contains the website</w:t>
+      </w:r>
+    </w:p>
+    <w:p>
+      <w:pPr>
+        <w:pStyle w:val="NoSpacing"/>
+        <w:numPr>
+          <w:ilvl w:val="0"/>
+          <w:numId w:val="3"/>
+        </w:numPr>
+        <w:rPr>
+          <w:lang w:val="en-US"/>
+        </w:rPr>
+      </w:pPr>
+      <w:proofErr w:type="spellStart"/>
+      <w:r>
+        <w:rPr>
+          <w:lang w:val="en-US"/>
+        </w:rPr>
+        <w:t>UmaManagerWebSiteApi</w:t>
+      </w:r>
+      <w:proofErr w:type="spellEnd"/>
+      <w:r>
+        <w:rPr>
+          <w:lang w:val="en-US"/>
+        </w:rPr>
+        <w:t xml:space="preserve"> : contains API of the website</w:t>
       </w:r>
     </w:p>
     <w:p>
@@ -1018,7 +1238,59 @@
           <w:spacing w:val="0"/>
           <w:u w:val="none"/>
         </w:rPr>
-        <w:t>Step3 : Build backend modules</w:t>
+        <w:t xml:space="preserve">Step3 : </w:t>
+      </w:r>
+      <w:proofErr w:type="spellStart"/>
+      <w:r>
+        <w:rPr>
+          <w:rStyle w:val="IntenseReference"/>
+          <w:b/>
+          <w:bCs/>
+          <w:smallCaps w:val="0"/>
+          <w:color w:val="C45911" w:themeColor="accent2" w:themeShade="BF"/>
+          <w:spacing w:val="0"/>
+          <w:u w:val="none"/>
+        </w:rPr>
+        <w:t>Build</w:t>
+      </w:r>
+      <w:proofErr w:type="spellEnd"/>
+      <w:r>
+        <w:rPr>
+          <w:rStyle w:val="IntenseReference"/>
+          <w:b/>
+          <w:bCs/>
+          <w:smallCaps w:val="0"/>
+          <w:color w:val="C45911" w:themeColor="accent2" w:themeShade="BF"/>
+          <w:spacing w:val="0"/>
+          <w:u w:val="none"/>
+        </w:rPr>
+        <w:t xml:space="preserve"> </w:t>
+      </w:r>
+      <w:proofErr w:type="spellStart"/>
+      <w:r>
+        <w:rPr>
+          <w:rStyle w:val="IntenseReference"/>
+          <w:b/>
+          <w:bCs/>
+          <w:smallCaps w:val="0"/>
+          <w:color w:val="C45911" w:themeColor="accent2" w:themeShade="BF"/>
+          <w:spacing w:val="0"/>
+          <w:u w:val="none"/>
+        </w:rPr>
+        <w:t>backend</w:t>
+      </w:r>
+      <w:proofErr w:type="spellEnd"/>
+      <w:r>
+        <w:rPr>
+          <w:rStyle w:val="IntenseReference"/>
+          <w:b/>
+          <w:bCs/>
+          <w:smallCaps w:val="0"/>
+          <w:color w:val="C45911" w:themeColor="accent2" w:themeShade="BF"/>
+          <w:spacing w:val="0"/>
+          <w:u w:val="none"/>
+        </w:rPr>
+        <w:t xml:space="preserve"> modules</w:t>
       </w:r>
     </w:p>
     <w:p>
@@ -1046,7 +1318,21 @@
         <w:rPr>
           <w:lang w:val="en-US"/>
         </w:rPr>
-        <w:t>and navigate to the directory where the GIT repositories have been downloaded. Execute the following commands to download all Nuget packages and build the modules :</w:t>
+        <w:t xml:space="preserve">and navigate to the directory where the GIT repositories have been downloaded. Execute the following commands to download all </w:t>
+      </w:r>
+      <w:proofErr w:type="spellStart"/>
+      <w:r>
+        <w:rPr>
+          <w:lang w:val="en-US"/>
+        </w:rPr>
+        <w:t>Nuget</w:t>
+      </w:r>
+      <w:proofErr w:type="spellEnd"/>
+      <w:r>
+        <w:rPr>
+          <w:lang w:val="en-US"/>
+        </w:rPr>
+        <w:t xml:space="preserve"> packages and build the modules :</w:t>
       </w:r>
     </w:p>
     <w:p>
@@ -1062,61 +1348,115 @@
         <w:pStyle w:val="Code"/>
       </w:pPr>
       <w:r>
-        <w:t>cd SimpleIdentityServer\SimpleIdentityServer\src</w:t>
-      </w:r>
+        <w:t xml:space="preserve">cd </w:t>
+      </w:r>
+      <w:proofErr w:type="spellStart"/>
+      <w:r>
+        <w:t>SimpleIdentityServer</w:t>
+      </w:r>
+      <w:proofErr w:type="spellEnd"/>
+      <w:r>
+        <w:t>\</w:t>
+      </w:r>
+      <w:proofErr w:type="spellStart"/>
+      <w:r>
+        <w:t>SimpleIdentityServer</w:t>
+      </w:r>
+      <w:proofErr w:type="spellEnd"/>
+      <w:r>
+        <w:t>\</w:t>
+      </w:r>
+      <w:proofErr w:type="spellStart"/>
+      <w:r>
+        <w:t>src</w:t>
+      </w:r>
+      <w:proofErr w:type="spellEnd"/>
     </w:p>
     <w:p>
       <w:pPr>
         <w:pStyle w:val="Code"/>
       </w:pPr>
-      <w:r>
-        <w:t>dotnet restore</w:t>
+      <w:proofErr w:type="spellStart"/>
+      <w:r>
+        <w:lastRenderedPageBreak/>
+        <w:t>dotnet</w:t>
+      </w:r>
+      <w:proofErr w:type="spellEnd"/>
+      <w:r>
+        <w:t xml:space="preserve"> restore</w:t>
       </w:r>
     </w:p>
     <w:p>
       <w:pPr>
         <w:pStyle w:val="Code"/>
       </w:pPr>
-      <w:r>
-        <w:t xml:space="preserve">dotnet build </w:t>
-      </w:r>
+      <w:proofErr w:type="spellStart"/>
+      <w:r>
+        <w:t>dotnet</w:t>
+      </w:r>
+      <w:proofErr w:type="spellEnd"/>
+      <w:r>
+        <w:t xml:space="preserve"> build </w:t>
+      </w:r>
+      <w:proofErr w:type="spellStart"/>
       <w:r>
         <w:t>SimpleIdentityServer.Startup</w:t>
       </w:r>
+      <w:proofErr w:type="spellEnd"/>
     </w:p>
     <w:p>
       <w:pPr>
         <w:pStyle w:val="Code"/>
       </w:pPr>
-      <w:r>
-        <w:lastRenderedPageBreak/>
-        <w:t xml:space="preserve">dotnet build </w:t>
-      </w:r>
+      <w:proofErr w:type="spellStart"/>
+      <w:r>
+        <w:t>dotnet</w:t>
+      </w:r>
+      <w:proofErr w:type="spellEnd"/>
+      <w:r>
+        <w:t xml:space="preserve"> build </w:t>
+      </w:r>
+      <w:proofErr w:type="spellStart"/>
       <w:r>
         <w:t>SimpleIdentityServer.Manager.Host.Startup</w:t>
       </w:r>
+      <w:proofErr w:type="spellEnd"/>
     </w:p>
     <w:p>
       <w:pPr>
         <w:pStyle w:val="Code"/>
       </w:pPr>
-      <w:r>
-        <w:t xml:space="preserve">dotnet build </w:t>
-      </w:r>
+      <w:proofErr w:type="spellStart"/>
+      <w:r>
+        <w:t>dotnet</w:t>
+      </w:r>
+      <w:proofErr w:type="spellEnd"/>
+      <w:r>
+        <w:t xml:space="preserve"> build </w:t>
+      </w:r>
+      <w:proofErr w:type="spellStart"/>
       <w:r>
         <w:t>SimpleIdentityServer.Configuration.Startup</w:t>
       </w:r>
+      <w:proofErr w:type="spellEnd"/>
     </w:p>
     <w:p>
       <w:pPr>
         <w:pStyle w:val="Code"/>
       </w:pPr>
-      <w:r>
-        <w:t xml:space="preserve">dotnet build </w:t>
-      </w:r>
+      <w:proofErr w:type="spellStart"/>
+      <w:r>
+        <w:t>dotnet</w:t>
+      </w:r>
+      <w:proofErr w:type="spellEnd"/>
+      <w:r>
+        <w:t xml:space="preserve"> build </w:t>
+      </w:r>
+      <w:proofErr w:type="spellStart"/>
       <w:r>
         <w:t>SimpleIdentityServer.Manager.Host.Startup</w:t>
       </w:r>
+      <w:proofErr w:type="spellEnd"/>
     </w:p>
     <w:p>
       <w:pPr>
@@ -1175,8 +1515,13 @@
         <w:pStyle w:val="Code"/>
       </w:pPr>
       <w:r>
-        <w:t>cd UmaManagerWebSite</w:t>
-      </w:r>
+        <w:t xml:space="preserve">cd </w:t>
+      </w:r>
+      <w:proofErr w:type="spellStart"/>
+      <w:r>
+        <w:t>UmaManagerWebSite</w:t>
+      </w:r>
+      <w:proofErr w:type="spellEnd"/>
     </w:p>
     <w:p>
       <w:pPr>
@@ -1255,7 +1600,35 @@
         <w:rPr>
           <w:lang w:val="en-US"/>
         </w:rPr>
-        <w:t>Now your solution is built and you can use an SqlServer or SqlLite account with “Create Table”</w:t>
+        <w:t xml:space="preserve">Now your solution is built and you can use an </w:t>
+      </w:r>
+      <w:proofErr w:type="spellStart"/>
+      <w:r>
+        <w:rPr>
+          <w:lang w:val="en-US"/>
+        </w:rPr>
+        <w:t>SqlServer</w:t>
+      </w:r>
+      <w:proofErr w:type="spellEnd"/>
+      <w:r>
+        <w:rPr>
+          <w:lang w:val="en-US"/>
+        </w:rPr>
+        <w:t xml:space="preserve"> or </w:t>
+      </w:r>
+      <w:proofErr w:type="spellStart"/>
+      <w:r>
+        <w:rPr>
+          <w:lang w:val="en-US"/>
+        </w:rPr>
+        <w:t>SqlLite</w:t>
+      </w:r>
+      <w:proofErr w:type="spellEnd"/>
+      <w:r>
+        <w:rPr>
+          <w:lang w:val="en-US"/>
+        </w:rPr>
+        <w:t xml:space="preserve"> account with “Create Table”</w:t>
       </w:r>
       <w:r>
         <w:rPr>
@@ -1313,19 +1686,69 @@
         <w:rPr>
           <w:lang w:val="en-US"/>
         </w:rPr>
-        <w:t>and navigate to the folder “SimpleIdentityServer\src\</w:t>
-      </w:r>
-      <w:r>
-        <w:rPr>
-          <w:lang w:val="en-US"/>
-        </w:rPr>
-        <w:t xml:space="preserve"> SimpleIdentityServer.DataAccess.SqlServer</w:t>
-      </w:r>
-      <w:r>
-        <w:rPr>
-          <w:lang w:val="en-US"/>
-        </w:rPr>
-        <w:t xml:space="preserve">” open the “appsettings.json” file and update </w:t>
+        <w:t>and navigate to the folder “</w:t>
+      </w:r>
+      <w:proofErr w:type="spellStart"/>
+      <w:r>
+        <w:rPr>
+          <w:lang w:val="en-US"/>
+        </w:rPr>
+        <w:t>SimpleIdentityServer</w:t>
+      </w:r>
+      <w:proofErr w:type="spellEnd"/>
+      <w:r>
+        <w:rPr>
+          <w:lang w:val="en-US"/>
+        </w:rPr>
+        <w:t>\</w:t>
+      </w:r>
+      <w:proofErr w:type="spellStart"/>
+      <w:r>
+        <w:rPr>
+          <w:lang w:val="en-US"/>
+        </w:rPr>
+        <w:t>src</w:t>
+      </w:r>
+      <w:proofErr w:type="spellEnd"/>
+      <w:r>
+        <w:rPr>
+          <w:lang w:val="en-US"/>
+        </w:rPr>
+        <w:t>\</w:t>
+      </w:r>
+      <w:r>
+        <w:rPr>
+          <w:lang w:val="en-US"/>
+        </w:rPr>
+        <w:t xml:space="preserve"> </w:t>
+      </w:r>
+      <w:proofErr w:type="spellStart"/>
+      <w:r>
+        <w:rPr>
+          <w:lang w:val="en-US"/>
+        </w:rPr>
+        <w:t>SimpleIdentityServer.DataAccess.SqlServer</w:t>
+      </w:r>
+      <w:proofErr w:type="spellEnd"/>
+      <w:r>
+        <w:rPr>
+          <w:lang w:val="en-US"/>
+        </w:rPr>
+        <w:t>” open the “</w:t>
+      </w:r>
+      <w:proofErr w:type="spellStart"/>
+      <w:r>
+        <w:rPr>
+          <w:lang w:val="en-US"/>
+        </w:rPr>
+        <w:t>appsettings.json</w:t>
+      </w:r>
+      <w:proofErr w:type="spellEnd"/>
+      <w:r>
+        <w:rPr>
+          <w:lang w:val="en-US"/>
+        </w:rPr>
+        <w:t xml:space="preserve">” file and update </w:t>
       </w:r>
       <w:r>
         <w:rPr>
@@ -1355,7 +1778,21 @@
         <w:rPr>
           <w:lang w:val="en-US"/>
         </w:rPr>
-        <w:t>Replace the ConnectionString with yours.</w:t>
+        <w:t xml:space="preserve">Replace the </w:t>
+      </w:r>
+      <w:proofErr w:type="spellStart"/>
+      <w:r>
+        <w:rPr>
+          <w:lang w:val="en-US"/>
+        </w:rPr>
+        <w:t>ConnectionString</w:t>
+      </w:r>
+      <w:proofErr w:type="spellEnd"/>
+      <w:r>
+        <w:rPr>
+          <w:lang w:val="en-US"/>
+        </w:rPr>
+        <w:t xml:space="preserve"> with yours.</w:t>
       </w:r>
     </w:p>
     <w:p>
@@ -1373,7 +1810,21 @@
         <w:rPr>
           <w:lang w:val="en-US"/>
         </w:rPr>
-        <w:t xml:space="preserve">If you’re using SqlServer then set the </w:t>
+        <w:t xml:space="preserve">If you’re using </w:t>
+      </w:r>
+      <w:proofErr w:type="spellStart"/>
+      <w:r>
+        <w:rPr>
+          <w:lang w:val="en-US"/>
+        </w:rPr>
+        <w:t>SqlServer</w:t>
+      </w:r>
+      <w:proofErr w:type="spellEnd"/>
+      <w:r>
+        <w:rPr>
+          <w:lang w:val="en-US"/>
+        </w:rPr>
+        <w:t xml:space="preserve"> then set the </w:t>
       </w:r>
       <w:r>
         <w:rPr>
@@ -1385,7 +1836,35 @@
         <w:rPr>
           <w:lang w:val="en-US"/>
         </w:rPr>
-        <w:t xml:space="preserve"> “isSqlServer” to true and “isSqlLite” to false</w:t>
+        <w:t xml:space="preserve"> “</w:t>
+      </w:r>
+      <w:proofErr w:type="spellStart"/>
+      <w:r>
+        <w:rPr>
+          <w:lang w:val="en-US"/>
+        </w:rPr>
+        <w:t>isSqlServer</w:t>
+      </w:r>
+      <w:proofErr w:type="spellEnd"/>
+      <w:r>
+        <w:rPr>
+          <w:lang w:val="en-US"/>
+        </w:rPr>
+        <w:t>” to true and “</w:t>
+      </w:r>
+      <w:proofErr w:type="spellStart"/>
+      <w:r>
+        <w:rPr>
+          <w:lang w:val="en-US"/>
+        </w:rPr>
+        <w:t>isSqlLite</w:t>
+      </w:r>
+      <w:proofErr w:type="spellEnd"/>
+      <w:r>
+        <w:rPr>
+          <w:lang w:val="en-US"/>
+        </w:rPr>
+        <w:t>” to false</w:t>
       </w:r>
       <w:r>
         <w:rPr>
@@ -1403,7 +1882,21 @@
         <w:rPr>
           <w:lang w:val="en-US"/>
         </w:rPr>
-        <w:t xml:space="preserve"> if you’re using SqlLite.</w:t>
+        <w:t xml:space="preserve"> if you’re using </w:t>
+      </w:r>
+      <w:proofErr w:type="spellStart"/>
+      <w:r>
+        <w:rPr>
+          <w:lang w:val="en-US"/>
+        </w:rPr>
+        <w:t>SqlLite</w:t>
+      </w:r>
+      <w:proofErr w:type="spellEnd"/>
+      <w:r>
+        <w:rPr>
+          <w:lang w:val="en-US"/>
+        </w:rPr>
+        <w:t>.</w:t>
       </w:r>
     </w:p>
     <w:p>
@@ -1443,19 +1936,41 @@
           <w:lang w:val="nl-BE"/>
         </w:rPr>
       </w:pPr>
+      <w:proofErr w:type="spellStart"/>
       <w:r>
         <w:rPr>
           <w:lang w:val="nl-BE"/>
         </w:rPr>
-        <w:t>dotnet ef –f net46 database update</w:t>
-      </w:r>
-    </w:p>
-    <w:p>
-      <w:pPr>
-        <w:pStyle w:val="NoSpacing"/>
+        <w:t>dotnet</w:t>
+      </w:r>
+      <w:proofErr w:type="spellEnd"/>
+      <w:r>
         <w:rPr>
           <w:lang w:val="nl-BE"/>
         </w:rPr>
+        <w:t xml:space="preserve"> </w:t>
+      </w:r>
+      <w:proofErr w:type="spellStart"/>
+      <w:r>
+        <w:rPr>
+          <w:lang w:val="nl-BE"/>
+        </w:rPr>
+        <w:t>ef</w:t>
+      </w:r>
+      <w:proofErr w:type="spellEnd"/>
+      <w:r>
+        <w:rPr>
+          <w:lang w:val="nl-BE"/>
+        </w:rPr>
+        <w:t xml:space="preserve"> –f net46 database update</w:t>
+      </w:r>
+    </w:p>
+    <w:p>
+      <w:pPr>
+        <w:pStyle w:val="NoSpacing"/>
+        <w:rPr>
+          <w:lang w:val="nl-BE"/>
+        </w:rPr>
       </w:pPr>
     </w:p>
     <w:p>
@@ -1477,24 +1992,28 @@
         </w:rPr>
         <w:t>by replacing the folder “SimpleIdentityServer\src\SimpleIdentityServer.DataAccess.SqlServer” by “</w:t>
       </w:r>
+      <w:proofErr w:type="spellStart"/>
       <w:r>
         <w:rPr>
           <w:lang w:val="en-US"/>
         </w:rPr>
         <w:t>SimpleIdentityServer.Configuration.EF</w:t>
       </w:r>
+      <w:proofErr w:type="spellEnd"/>
       <w:r>
         <w:rPr>
           <w:lang w:val="en-US"/>
         </w:rPr>
         <w:t>” and “</w:t>
       </w:r>
+      <w:proofErr w:type="spellStart"/>
       <w:r>
         <w:rPr>
           <w:lang w:val="en-US"/>
         </w:rPr>
         <w:t>SimpleIdentityServer.Uma.EF</w:t>
       </w:r>
+      <w:proofErr w:type="spellEnd"/>
       <w:r>
         <w:rPr>
           <w:lang w:val="en-US"/>
@@ -1557,13 +2076,47 @@
           <w:lang w:val="en-US"/>
         </w:rPr>
       </w:pPr>
+      <w:proofErr w:type="spellStart"/>
       <w:r>
         <w:rPr>
           <w:i/>
           <w:lang w:val="en-US"/>
         </w:rPr>
-        <w:t>SimpleIdentityServer\src\ SimpleIdentityServer.Startup</w:t>
-      </w:r>
+        <w:t>SimpleIdentityServer</w:t>
+      </w:r>
+      <w:proofErr w:type="spellEnd"/>
+      <w:r>
+        <w:rPr>
+          <w:i/>
+          <w:lang w:val="en-US"/>
+        </w:rPr>
+        <w:t>\</w:t>
+      </w:r>
+      <w:proofErr w:type="spellStart"/>
+      <w:r>
+        <w:rPr>
+          <w:i/>
+          <w:lang w:val="en-US"/>
+        </w:rPr>
+        <w:t>src</w:t>
+      </w:r>
+      <w:proofErr w:type="spellEnd"/>
+      <w:r>
+        <w:rPr>
+          <w:i/>
+          <w:lang w:val="en-US"/>
+        </w:rPr>
+        <w:t xml:space="preserve">\ </w:t>
+      </w:r>
+      <w:proofErr w:type="spellStart"/>
+      <w:r>
+        <w:rPr>
+          <w:i/>
+          <w:lang w:val="en-US"/>
+        </w:rPr>
+        <w:t>SimpleIdentityServer.Startup</w:t>
+      </w:r>
+      <w:proofErr w:type="spellEnd"/>
     </w:p>
     <w:p>
       <w:pPr>
@@ -1576,18 +2129,52 @@
           <w:lang w:val="en-US"/>
         </w:rPr>
       </w:pPr>
+      <w:proofErr w:type="spellStart"/>
       <w:r>
         <w:rPr>
           <w:i/>
           <w:lang w:val="en-US"/>
         </w:rPr>
-        <w:t>SimpleIdentityServer\src\ SimpleIdentityServer.Manager.Host.Startup</w:t>
-      </w:r>
+        <w:t>SimpleIdentityServer</w:t>
+      </w:r>
+      <w:proofErr w:type="spellEnd"/>
       <w:r>
         <w:rPr>
           <w:i/>
           <w:lang w:val="en-US"/>
         </w:rPr>
+        <w:t>\</w:t>
+      </w:r>
+      <w:proofErr w:type="spellStart"/>
+      <w:r>
+        <w:rPr>
+          <w:i/>
+          <w:lang w:val="en-US"/>
+        </w:rPr>
+        <w:t>src</w:t>
+      </w:r>
+      <w:proofErr w:type="spellEnd"/>
+      <w:r>
+        <w:rPr>
+          <w:i/>
+          <w:lang w:val="en-US"/>
+        </w:rPr>
+        <w:t xml:space="preserve">\ </w:t>
+      </w:r>
+      <w:proofErr w:type="spellStart"/>
+      <w:r>
+        <w:rPr>
+          <w:i/>
+          <w:lang w:val="en-US"/>
+        </w:rPr>
+        <w:t>SimpleIdentityServer.Manager.Host.Startup</w:t>
+      </w:r>
+      <w:proofErr w:type="spellEnd"/>
+      <w:r>
+        <w:rPr>
+          <w:i/>
+          <w:lang w:val="en-US"/>
+        </w:rPr>
         <w:t xml:space="preserve"> : </w:t>
       </w:r>
       <w:r>
@@ -1606,7 +2193,21 @@
         <w:rPr>
           <w:lang w:val="en-US"/>
         </w:rPr>
-        <w:t xml:space="preserve"> as “SimpleIdentityServer.Startup”</w:t>
+        <w:t xml:space="preserve"> as “</w:t>
+      </w:r>
+      <w:proofErr w:type="spellStart"/>
+      <w:r>
+        <w:rPr>
+          <w:lang w:val="en-US"/>
+        </w:rPr>
+        <w:t>SimpleIdentityServer.Startup</w:t>
+      </w:r>
+      <w:proofErr w:type="spellEnd"/>
+      <w:r>
+        <w:rPr>
+          <w:lang w:val="en-US"/>
+        </w:rPr>
+        <w:t>”</w:t>
       </w:r>
     </w:p>
     <w:p>
@@ -1639,12 +2240,42 @@
           <w:i/>
         </w:rPr>
       </w:pPr>
+      <w:proofErr w:type="spellStart"/>
       <w:r>
         <w:rPr>
           <w:i/>
         </w:rPr>
-        <w:t>SimpleIdentityServer\src\ SimpleIdentityServer.Uma.Host</w:t>
-      </w:r>
+        <w:t>SimpleIdentityServer</w:t>
+      </w:r>
+      <w:proofErr w:type="spellEnd"/>
+      <w:r>
+        <w:rPr>
+          <w:i/>
+        </w:rPr>
+        <w:t>\</w:t>
+      </w:r>
+      <w:proofErr w:type="spellStart"/>
+      <w:r>
+        <w:rPr>
+          <w:i/>
+        </w:rPr>
+        <w:t>src</w:t>
+      </w:r>
+      <w:proofErr w:type="spellEnd"/>
+      <w:r>
+        <w:rPr>
+          <w:i/>
+        </w:rPr>
+        <w:t xml:space="preserve">\ </w:t>
+      </w:r>
+      <w:proofErr w:type="spellStart"/>
+      <w:r>
+        <w:rPr>
+          <w:i/>
+        </w:rPr>
+        <w:t>SimpleIdentityServer.Uma.Host</w:t>
+      </w:r>
+      <w:proofErr w:type="spellEnd"/>
     </w:p>
     <w:p>
       <w:pPr>
@@ -1704,15 +2335,49 @@
         <w:pStyle w:val="Code"/>
       </w:pPr>
       <w:r>
-        <w:t>cd SimpleIdentityServer\src\SimpleIdentityServer.Startup</w:t>
-      </w:r>
+        <w:t xml:space="preserve">cd </w:t>
+      </w:r>
+      <w:proofErr w:type="spellStart"/>
+      <w:r>
+        <w:t>SimpleIdentityServer</w:t>
+      </w:r>
+      <w:proofErr w:type="spellEnd"/>
+      <w:r>
+        <w:t>\</w:t>
+      </w:r>
+      <w:proofErr w:type="spellStart"/>
+      <w:r>
+        <w:t>src</w:t>
+      </w:r>
+      <w:proofErr w:type="spellEnd"/>
+      <w:r>
+        <w:t>\</w:t>
+      </w:r>
+      <w:proofErr w:type="spellStart"/>
+      <w:r>
+        <w:t>SimpleIdentityServer.Startup</w:t>
+      </w:r>
+      <w:proofErr w:type="spellEnd"/>
     </w:p>
     <w:p>
       <w:pPr>
         <w:pStyle w:val="Code"/>
       </w:pPr>
-      <w:r>
-        <w:t>dotnet –f net46 –server.urls=http://*:5000</w:t>
+      <w:proofErr w:type="spellStart"/>
+      <w:r>
+        <w:t>dotnet</w:t>
+      </w:r>
+      <w:proofErr w:type="spellEnd"/>
+      <w:r>
+        <w:t xml:space="preserve"> –f net46 –</w:t>
+      </w:r>
+      <w:proofErr w:type="spellStart"/>
+      <w:r>
+        <w:t>server.urls</w:t>
+      </w:r>
+      <w:proofErr w:type="spellEnd"/>
+      <w:r>
+        <w:t>=http://*:5000</w:t>
       </w:r>
     </w:p>
     <w:p>
@@ -1726,16 +2391,31 @@
     <w:p>
       <w:pPr>
         <w:pStyle w:val="Code"/>
-        <w:rPr>
-          <w:lang w:val="fr-BE"/>
-        </w:rPr>
-      </w:pPr>
-      <w:r>
-        <w:rPr>
-          <w:lang w:val="fr-BE"/>
-        </w:rPr>
-        <w:t>cd SimpleIdentityServer\src\SimpleIdentityServer.Uma.Host</w:t>
-      </w:r>
+      </w:pPr>
+      <w:r>
+        <w:t xml:space="preserve">cd </w:t>
+      </w:r>
+      <w:proofErr w:type="spellStart"/>
+      <w:r>
+        <w:t>SimpleIdentityServer</w:t>
+      </w:r>
+      <w:proofErr w:type="spellEnd"/>
+      <w:r>
+        <w:t>\</w:t>
+      </w:r>
+      <w:proofErr w:type="spellStart"/>
+      <w:r>
+        <w:t>src</w:t>
+      </w:r>
+      <w:proofErr w:type="spellEnd"/>
+      <w:r>
+        <w:t>\</w:t>
+      </w:r>
+      <w:proofErr w:type="spellStart"/>
+      <w:r>
+        <w:t>SimpleIdentityServer.Uma.Host</w:t>
+      </w:r>
+      <w:proofErr w:type="spellEnd"/>
     </w:p>
     <w:p>
       <w:pPr>
@@ -1744,82 +2424,157 @@
           <w:lang w:val="nl-BE"/>
         </w:rPr>
       </w:pPr>
+      <w:proofErr w:type="spellStart"/>
       <w:r>
         <w:rPr>
           <w:lang w:val="nl-BE"/>
         </w:rPr>
-        <w:t>dotnet –f net46 –server.urls=http://* :5001</w:t>
-      </w:r>
-    </w:p>
-    <w:p>
-      <w:pPr>
-        <w:pStyle w:val="NoSpacing"/>
+        <w:t>dotnet</w:t>
+      </w:r>
+      <w:proofErr w:type="spellEnd"/>
+      <w:r>
         <w:rPr>
           <w:lang w:val="nl-BE"/>
         </w:rPr>
+        <w:t xml:space="preserve"> –f net46 –</w:t>
+      </w:r>
+      <w:proofErr w:type="spellStart"/>
+      <w:r>
+        <w:rPr>
+          <w:lang w:val="nl-BE"/>
+        </w:rPr>
+        <w:t>server.urls</w:t>
+      </w:r>
+      <w:proofErr w:type="spellEnd"/>
+      <w:r>
+        <w:rPr>
+          <w:lang w:val="nl-BE"/>
+        </w:rPr>
+        <w:t>=http://* :5001</w:t>
+      </w:r>
+    </w:p>
+    <w:p>
+      <w:pPr>
+        <w:pStyle w:val="NoSpacing"/>
+        <w:rPr>
+          <w:lang w:val="nl-BE"/>
+        </w:rPr>
       </w:pPr>
     </w:p>
     <w:p>
       <w:pPr>
         <w:pStyle w:val="Code"/>
-      </w:pPr>
-      <w:r>
+        <w:rPr>
+          <w:lang w:val="nl-BE"/>
+        </w:rPr>
+      </w:pPr>
+      <w:r>
+        <w:rPr>
+          <w:lang w:val="nl-BE"/>
+        </w:rPr>
         <w:t>cd SimpleIdentityServer\src\SimpleIdentityServer.Manager.Host.Startup</w:t>
       </w:r>
     </w:p>
     <w:p>
       <w:pPr>
         <w:pStyle w:val="Code"/>
-      </w:pPr>
-      <w:r>
-        <w:t>dotnet –f net46 –server.urls=http://*:5002</w:t>
-      </w:r>
-    </w:p>
-    <w:p>
-      <w:pPr>
-        <w:pStyle w:val="NoSpacing"/>
         <w:rPr>
           <w:lang w:val="nl-BE"/>
         </w:rPr>
       </w:pPr>
+      <w:proofErr w:type="spellStart"/>
+      <w:r>
+        <w:rPr>
+          <w:lang w:val="nl-BE"/>
+        </w:rPr>
+        <w:t>dotnet</w:t>
+      </w:r>
+      <w:proofErr w:type="spellEnd"/>
+      <w:r>
+        <w:rPr>
+          <w:lang w:val="nl-BE"/>
+        </w:rPr>
+        <w:t xml:space="preserve"> –f net46 –</w:t>
+      </w:r>
+      <w:proofErr w:type="spellStart"/>
+      <w:r>
+        <w:rPr>
+          <w:lang w:val="nl-BE"/>
+        </w:rPr>
+        <w:t>server.urls</w:t>
+      </w:r>
+      <w:proofErr w:type="spellEnd"/>
+      <w:r>
+        <w:rPr>
+          <w:lang w:val="nl-BE"/>
+        </w:rPr>
+        <w:t>=http://*:5002</w:t>
+      </w:r>
+    </w:p>
+    <w:p>
+      <w:pPr>
+        <w:pStyle w:val="NoSpacing"/>
+        <w:rPr>
+          <w:lang w:val="nl-BE"/>
+        </w:rPr>
+      </w:pPr>
     </w:p>
     <w:p>
       <w:pPr>
         <w:pStyle w:val="Code"/>
         <w:rPr>
-          <w:lang w:val="fr-BE"/>
-        </w:rPr>
-      </w:pPr>
-      <w:r>
-        <w:rPr>
-          <w:lang w:val="fr-BE"/>
-        </w:rPr>
-        <w:t>cd SimpleIdentityServer\src\SimpleIdentityServer.C</w:t>
-      </w:r>
-      <w:r>
-        <w:rPr>
-          <w:lang w:val="fr-BE"/>
-        </w:rPr>
-        <w:t>onfiguration.Startup</w:t>
+          <w:lang w:val="nl-BE"/>
+        </w:rPr>
+      </w:pPr>
+      <w:r>
+        <w:rPr>
+          <w:lang w:val="nl-BE"/>
+        </w:rPr>
+        <w:t>cd SimpleIdentityServer\src\SimpleIdentityServer.Configuration.Startup</w:t>
       </w:r>
     </w:p>
     <w:p>
       <w:pPr>
         <w:pStyle w:val="Code"/>
         <w:rPr>
-          <w:lang w:val="fr-BE"/>
-        </w:rPr>
-      </w:pPr>
-      <w:r>
-        <w:rPr>
-          <w:lang w:val="fr-BE"/>
-        </w:rPr>
-        <w:t>dotnet –f net46 –server.urls=http://* :5004</w:t>
-      </w:r>
-    </w:p>
-    <w:p>
-      <w:pPr>
-        <w:pStyle w:val="NoSpacing"/>
+          <w:lang w:val="nl-BE"/>
+        </w:rPr>
+      </w:pPr>
+      <w:proofErr w:type="spellStart"/>
+      <w:r>
+        <w:rPr>
+          <w:lang w:val="nl-BE"/>
+        </w:rPr>
+        <w:t>dotnet</w:t>
+      </w:r>
+      <w:proofErr w:type="spellEnd"/>
+      <w:r>
+        <w:rPr>
+          <w:lang w:val="nl-BE"/>
+        </w:rPr>
+        <w:t xml:space="preserve"> –f net46 –</w:t>
+      </w:r>
+      <w:proofErr w:type="spellStart"/>
+      <w:r>
+        <w:rPr>
+          <w:lang w:val="nl-BE"/>
+        </w:rPr>
+        <w:t>server.urls</w:t>
+      </w:r>
+      <w:proofErr w:type="spellEnd"/>
+      <w:r>
+        <w:rPr>
+          <w:lang w:val="nl-BE"/>
+        </w:rPr>
+        <w:t>=http://* :5004</w:t>
+      </w:r>
+    </w:p>
+    <w:p>
+      <w:pPr>
+        <w:pStyle w:val="NoSpacing"/>
+        <w:rPr>
+          <w:lang w:val="nl-BE"/>
+        </w:rPr>
       </w:pPr>
     </w:p>
     <w:p>
@@ -1861,9 +2616,597 @@
         <w:rPr>
           <w:lang w:val="en-US"/>
         </w:rPr>
-        <w:t>TODO</w:t>
-      </w:r>
-    </w:p>
+        <w:t>Open the folder “</w:t>
+      </w:r>
+      <w:proofErr w:type="spellStart"/>
+      <w:r>
+        <w:rPr>
+          <w:lang w:val="en-US"/>
+        </w:rPr>
+        <w:t>UmaManagerWebSiteApi</w:t>
+      </w:r>
+      <w:proofErr w:type="spellEnd"/>
+      <w:r>
+        <w:rPr>
+          <w:lang w:val="en-US"/>
+        </w:rPr>
+        <w:t xml:space="preserve">” and </w:t>
+      </w:r>
+      <w:r>
+        <w:rPr>
+          <w:lang w:val="en-US"/>
+        </w:rPr>
+        <w:t xml:space="preserve">with your preferred editor </w:t>
+      </w:r>
+      <w:r>
+        <w:rPr>
+          <w:lang w:val="en-US"/>
+        </w:rPr>
+        <w:t xml:space="preserve">open the file </w:t>
+      </w:r>
+      <w:r>
+        <w:rPr>
+          <w:lang w:val="en-US"/>
+        </w:rPr>
+        <w:t xml:space="preserve">: </w:t>
+      </w:r>
+      <w:r>
+        <w:rPr>
+          <w:lang w:val="en-US"/>
+        </w:rPr>
+        <w:t>“server-api.js”. Update the default value of “</w:t>
+      </w:r>
+      <w:proofErr w:type="spellStart"/>
+      <w:r>
+        <w:rPr>
+          <w:lang w:val="en-US"/>
+        </w:rPr>
+        <w:t>db</w:t>
+      </w:r>
+      <w:proofErr w:type="spellEnd"/>
+      <w:r>
+        <w:rPr>
+          <w:lang w:val="en-US"/>
+        </w:rPr>
+        <w:t xml:space="preserve">” variable with a connection string </w:t>
+      </w:r>
+      <w:r>
+        <w:rPr>
+          <w:lang w:val="en-US"/>
+        </w:rPr>
+        <w:t xml:space="preserve">used </w:t>
+      </w:r>
+      <w:r>
+        <w:rPr>
+          <w:lang w:val="en-US"/>
+        </w:rPr>
+        <w:t xml:space="preserve">to connect to your </w:t>
+      </w:r>
+      <w:r>
+        <w:rPr>
+          <w:lang w:val="en-US"/>
+        </w:rPr>
+        <w:t>M</w:t>
+      </w:r>
+      <w:r>
+        <w:rPr>
+          <w:lang w:val="en-US"/>
+        </w:rPr>
+        <w:t>ongo database.</w:t>
+      </w:r>
+      <w:r>
+        <w:rPr>
+          <w:lang w:val="en-US"/>
+        </w:rPr>
+        <w:t xml:space="preserve"> </w:t>
+      </w:r>
+      <w:r>
+        <w:rPr>
+          <w:lang w:val="en-US"/>
+        </w:rPr>
+        <w:t>Save your changes and close the editor.</w:t>
+      </w:r>
+    </w:p>
+    <w:p>
+      <w:pPr>
+        <w:pStyle w:val="NoSpacing"/>
+        <w:rPr>
+          <w:lang w:val="en-US"/>
+        </w:rPr>
+      </w:pPr>
+    </w:p>
+    <w:p>
+      <w:pPr>
+        <w:pStyle w:val="NoSpacing"/>
+        <w:rPr>
+          <w:lang w:val="en-US"/>
+        </w:rPr>
+      </w:pPr>
+      <w:r>
+        <w:rPr>
+          <w:lang w:val="en-US"/>
+        </w:rPr>
+        <w:t xml:space="preserve">The authorization server, </w:t>
+      </w:r>
+      <w:proofErr w:type="spellStart"/>
+      <w:r>
+        <w:rPr>
+          <w:lang w:val="en-US"/>
+        </w:rPr>
+        <w:t>uma</w:t>
+      </w:r>
+      <w:proofErr w:type="spellEnd"/>
+      <w:r>
+        <w:rPr>
+          <w:lang w:val="en-US"/>
+        </w:rPr>
+        <w:t xml:space="preserve"> and Website API URLs are stored in the files “</w:t>
+      </w:r>
+      <w:proofErr w:type="spellStart"/>
+      <w:r>
+        <w:rPr>
+          <w:lang w:val="en-US"/>
+        </w:rPr>
+        <w:t>UmaManagerWebSiteApi</w:t>
+      </w:r>
+      <w:proofErr w:type="spellEnd"/>
+      <w:r>
+        <w:rPr>
+          <w:lang w:val="en-US"/>
+        </w:rPr>
+        <w:t>\configuration.js” and “</w:t>
+      </w:r>
+      <w:proofErr w:type="spellStart"/>
+      <w:r>
+        <w:rPr>
+          <w:lang w:val="en-US"/>
+        </w:rPr>
+        <w:t>UmaManagerWebSite</w:t>
+      </w:r>
+      <w:proofErr w:type="spellEnd"/>
+      <w:r>
+        <w:rPr>
+          <w:lang w:val="en-US"/>
+        </w:rPr>
+        <w:t>\</w:t>
+      </w:r>
+      <w:proofErr w:type="spellStart"/>
+      <w:r>
+        <w:rPr>
+          <w:lang w:val="en-US"/>
+        </w:rPr>
+        <w:t>config</w:t>
+      </w:r>
+      <w:proofErr w:type="spellEnd"/>
+      <w:r>
+        <w:rPr>
+          <w:lang w:val="en-US"/>
+        </w:rPr>
+        <w:t>\environment.js”. If you’re using the default configuration, leave their values as default.</w:t>
+      </w:r>
+    </w:p>
+    <w:p>
+      <w:pPr>
+        <w:pStyle w:val="NoSpacing"/>
+        <w:rPr>
+          <w:lang w:val="en-US"/>
+        </w:rPr>
+      </w:pPr>
+      <w:r>
+        <w:rPr>
+          <w:lang w:val="en-US"/>
+        </w:rPr>
+        <w:t>The table below list the URLs and their locations :</w:t>
+      </w:r>
+    </w:p>
+    <w:p>
+      <w:pPr>
+        <w:pStyle w:val="NoSpacing"/>
+        <w:rPr>
+          <w:lang w:val="en-US"/>
+        </w:rPr>
+      </w:pPr>
+    </w:p>
+    <w:tbl>
+      <w:tblPr>
+        <w:tblStyle w:val="TableGrid"/>
+        <w:tblW w:w="0" w:type="auto"/>
+        <w:tblLook w:val="04A0" w:firstRow="1" w:lastRow="0" w:firstColumn="1" w:lastColumn="0" w:noHBand="0" w:noVBand="1"/>
+      </w:tblPr>
+      <w:tblGrid>
+        <w:gridCol w:w="3259"/>
+        <w:gridCol w:w="3296"/>
+        <w:gridCol w:w="2733"/>
+      </w:tblGrid>
+      <w:tr>
+        <w:tc>
+          <w:tcPr>
+            <w:tcW w:w="3259" w:type="dxa"/>
+          </w:tcPr>
+          <w:p>
+            <w:pPr>
+              <w:pStyle w:val="NoSpacing"/>
+              <w:jc w:val="center"/>
+              <w:rPr>
+                <w:lang w:val="en-US"/>
+              </w:rPr>
+            </w:pPr>
+            <w:r>
+              <w:rPr>
+                <w:lang w:val="en-US"/>
+              </w:rPr>
+              <w:t>URL</w:t>
+            </w:r>
+          </w:p>
+        </w:tc>
+        <w:tc>
+          <w:tcPr>
+            <w:tcW w:w="3296" w:type="dxa"/>
+          </w:tcPr>
+          <w:p>
+            <w:pPr>
+              <w:pStyle w:val="NoSpacing"/>
+              <w:tabs>
+                <w:tab w:val="center" w:pos="1540"/>
+                <w:tab w:val="right" w:pos="3080"/>
+              </w:tabs>
+              <w:rPr>
+                <w:lang w:val="en-US"/>
+              </w:rPr>
+            </w:pPr>
+            <w:r>
+              <w:rPr>
+                <w:lang w:val="en-US"/>
+              </w:rPr>
+              <w:tab/>
+              <w:t>Configuration files</w:t>
+            </w:r>
+          </w:p>
+        </w:tc>
+        <w:tc>
+          <w:tcPr>
+            <w:tcW w:w="2733" w:type="dxa"/>
+          </w:tcPr>
+          <w:p>
+            <w:pPr>
+              <w:pStyle w:val="NoSpacing"/>
+              <w:jc w:val="center"/>
+              <w:rPr>
+                <w:lang w:val="en-US"/>
+              </w:rPr>
+            </w:pPr>
+            <w:r>
+              <w:rPr>
+                <w:lang w:val="en-US"/>
+              </w:rPr>
+              <w:t>Default value</w:t>
+            </w:r>
+          </w:p>
+        </w:tc>
+      </w:tr>
+      <w:tr>
+        <w:tc>
+          <w:tcPr>
+            <w:tcW w:w="3259" w:type="dxa"/>
+          </w:tcPr>
+          <w:p>
+            <w:pPr>
+              <w:pStyle w:val="NoSpacing"/>
+              <w:rPr>
+                <w:lang w:val="en-US"/>
+              </w:rPr>
+            </w:pPr>
+            <w:r>
+              <w:rPr>
+                <w:lang w:val="en-US"/>
+              </w:rPr>
+              <w:t>Authorization server</w:t>
+            </w:r>
+          </w:p>
+        </w:tc>
+        <w:tc>
+          <w:tcPr>
+            <w:tcW w:w="3296" w:type="dxa"/>
+          </w:tcPr>
+          <w:p>
+            <w:pPr>
+              <w:pStyle w:val="NoSpacing"/>
+            </w:pPr>
+            <w:proofErr w:type="spellStart"/>
+            <w:r>
+              <w:t>UmaManagerWebSite</w:t>
+            </w:r>
+            <w:proofErr w:type="spellEnd"/>
+            <w:r>
+              <w:t xml:space="preserve"> \ config \ environment.js</w:t>
+            </w:r>
+          </w:p>
+          <w:p>
+            <w:pPr>
+              <w:pStyle w:val="NoSpacing"/>
+            </w:pPr>
+            <w:proofErr w:type="spellStart"/>
+            <w:r>
+              <w:t>UmaManagerWebSiteApi</w:t>
+            </w:r>
+            <w:proofErr w:type="spellEnd"/>
+            <w:r>
+              <w:t xml:space="preserve"> \ configuration.js</w:t>
+            </w:r>
+          </w:p>
+        </w:tc>
+        <w:tc>
+          <w:tcPr>
+            <w:tcW w:w="2733" w:type="dxa"/>
+          </w:tcPr>
+          <w:p>
+            <w:pPr>
+              <w:pStyle w:val="NoSpacing"/>
+            </w:pPr>
+            <w:hyperlink r:id="rId15" w:history="1">
+              <w:r>
+                <w:rPr>
+                  <w:rStyle w:val="Hyperlink"/>
+                </w:rPr>
+                <w:t>http://localhost:5000</w:t>
+              </w:r>
+            </w:hyperlink>
+          </w:p>
+        </w:tc>
+      </w:tr>
+      <w:tr>
+        <w:tc>
+          <w:tcPr>
+            <w:tcW w:w="3259" w:type="dxa"/>
+          </w:tcPr>
+          <w:p>
+            <w:pPr>
+              <w:pStyle w:val="NoSpacing"/>
+              <w:rPr>
+                <w:lang w:val="en-US"/>
+              </w:rPr>
+            </w:pPr>
+            <w:r>
+              <w:rPr>
+                <w:lang w:val="en-US"/>
+              </w:rPr>
+              <w:t>Uma server</w:t>
+            </w:r>
+          </w:p>
+        </w:tc>
+        <w:tc>
+          <w:tcPr>
+            <w:tcW w:w="3296" w:type="dxa"/>
+          </w:tcPr>
+          <w:p>
+            <w:pPr>
+              <w:pStyle w:val="NoSpacing"/>
+            </w:pPr>
+            <w:proofErr w:type="spellStart"/>
+            <w:r>
+              <w:t>UmaManagerWebSiteApi</w:t>
+            </w:r>
+            <w:proofErr w:type="spellEnd"/>
+            <w:r>
+              <w:t xml:space="preserve"> \ configuration.js</w:t>
+            </w:r>
+          </w:p>
+        </w:tc>
+        <w:tc>
+          <w:tcPr>
+            <w:tcW w:w="2733" w:type="dxa"/>
+          </w:tcPr>
+          <w:p>
+            <w:pPr>
+              <w:pStyle w:val="NoSpacing"/>
+              <w:rPr>
+                <w:lang w:val="en-US"/>
+              </w:rPr>
+            </w:pPr>
+            <w:hyperlink r:id="rId16" w:history="1">
+              <w:r>
+                <w:rPr>
+                  <w:rStyle w:val="Hyperlink"/>
+                  <w:lang w:val="en-US"/>
+                </w:rPr>
+                <w:t>http://localhost:5001</w:t>
+              </w:r>
+            </w:hyperlink>
+          </w:p>
+        </w:tc>
+      </w:tr>
+      <w:tr>
+        <w:tc>
+          <w:tcPr>
+            <w:tcW w:w="3259" w:type="dxa"/>
+          </w:tcPr>
+          <w:p>
+            <w:pPr>
+              <w:pStyle w:val="NoSpacing"/>
+              <w:rPr>
+                <w:lang w:val="en-US"/>
+              </w:rPr>
+            </w:pPr>
+            <w:r>
+              <w:rPr>
+                <w:lang w:val="en-US"/>
+              </w:rPr>
+              <w:t>Manager API</w:t>
+            </w:r>
+          </w:p>
+        </w:tc>
+        <w:tc>
+          <w:tcPr>
+            <w:tcW w:w="3296" w:type="dxa"/>
+          </w:tcPr>
+          <w:p>
+            <w:pPr>
+              <w:pStyle w:val="NoSpacing"/>
+              <w:rPr>
+                <w:lang w:val="en-US"/>
+              </w:rPr>
+            </w:pPr>
+            <w:proofErr w:type="spellStart"/>
+            <w:r>
+              <w:t>UmaManagerWebSiteApi</w:t>
+            </w:r>
+            <w:proofErr w:type="spellEnd"/>
+            <w:r>
+              <w:t xml:space="preserve"> \ configuration.js</w:t>
+            </w:r>
+          </w:p>
+        </w:tc>
+        <w:tc>
+          <w:tcPr>
+            <w:tcW w:w="2733" w:type="dxa"/>
+          </w:tcPr>
+          <w:p>
+            <w:pPr>
+              <w:pStyle w:val="NoSpacing"/>
+              <w:rPr>
+                <w:lang w:val="en-US"/>
+              </w:rPr>
+            </w:pPr>
+            <w:hyperlink r:id="rId17" w:history="1">
+              <w:r>
+                <w:rPr>
+                  <w:rStyle w:val="Hyperlink"/>
+                  <w:lang w:val="en-US"/>
+                </w:rPr>
+                <w:t>http://localhost:5002</w:t>
+              </w:r>
+            </w:hyperlink>
+          </w:p>
+        </w:tc>
+      </w:tr>
+      <w:tr>
+        <w:tc>
+          <w:tcPr>
+            <w:tcW w:w="3259" w:type="dxa"/>
+          </w:tcPr>
+          <w:p>
+            <w:pPr>
+              <w:pStyle w:val="NoSpacing"/>
+              <w:rPr>
+                <w:lang w:val="en-US"/>
+              </w:rPr>
+            </w:pPr>
+            <w:r>
+              <w:rPr>
+                <w:lang w:val="en-US"/>
+              </w:rPr>
+              <w:t>Configuration API</w:t>
+            </w:r>
+          </w:p>
+        </w:tc>
+        <w:tc>
+          <w:tcPr>
+            <w:tcW w:w="3296" w:type="dxa"/>
+          </w:tcPr>
+          <w:p>
+            <w:pPr>
+              <w:pStyle w:val="NoSpacing"/>
+            </w:pPr>
+            <w:proofErr w:type="spellStart"/>
+            <w:r>
+              <w:t>UmaManagerWebSiteApi</w:t>
+            </w:r>
+            <w:proofErr w:type="spellEnd"/>
+            <w:r>
+              <w:t xml:space="preserve"> \ configuration.js</w:t>
+            </w:r>
+          </w:p>
+        </w:tc>
+        <w:tc>
+          <w:tcPr>
+            <w:tcW w:w="2733" w:type="dxa"/>
+          </w:tcPr>
+          <w:p>
+            <w:pPr>
+              <w:pStyle w:val="NoSpacing"/>
+              <w:rPr>
+                <w:lang w:val="en-US"/>
+              </w:rPr>
+            </w:pPr>
+            <w:hyperlink r:id="rId18" w:history="1">
+              <w:r>
+                <w:rPr>
+                  <w:rStyle w:val="Hyperlink"/>
+                  <w:lang w:val="en-US"/>
+                </w:rPr>
+                <w:t>http://localhost:5004</w:t>
+              </w:r>
+            </w:hyperlink>
+          </w:p>
+        </w:tc>
+      </w:tr>
+      <w:tr>
+        <w:tc>
+          <w:tcPr>
+            <w:tcW w:w="3259" w:type="dxa"/>
+          </w:tcPr>
+          <w:p>
+            <w:pPr>
+              <w:pStyle w:val="NoSpacing"/>
+              <w:rPr>
+                <w:lang w:val="en-US"/>
+              </w:rPr>
+            </w:pPr>
+            <w:proofErr w:type="spellStart"/>
+            <w:r>
+              <w:rPr>
+                <w:lang w:val="en-US"/>
+              </w:rPr>
+              <w:t>WebSiteAPI</w:t>
+            </w:r>
+            <w:proofErr w:type="spellEnd"/>
+          </w:p>
+        </w:tc>
+        <w:tc>
+          <w:tcPr>
+            <w:tcW w:w="3296" w:type="dxa"/>
+          </w:tcPr>
+          <w:p>
+            <w:pPr>
+              <w:pStyle w:val="NoSpacing"/>
+            </w:pPr>
+            <w:proofErr w:type="spellStart"/>
+            <w:r>
+              <w:t>UmaManagerWe</w:t>
+            </w:r>
+            <w:r>
+              <w:t>bSite</w:t>
+            </w:r>
+            <w:proofErr w:type="spellEnd"/>
+            <w:r>
+              <w:t xml:space="preserve"> \ config \ environment.js</w:t>
+            </w:r>
+          </w:p>
+        </w:tc>
+        <w:tc>
+          <w:tcPr>
+            <w:tcW w:w="2733" w:type="dxa"/>
+          </w:tcPr>
+          <w:p>
+            <w:pPr>
+              <w:pStyle w:val="NoSpacing"/>
+              <w:rPr>
+                <w:lang w:val="en-US"/>
+              </w:rPr>
+            </w:pPr>
+            <w:hyperlink r:id="rId19" w:history="1">
+              <w:r>
+                <w:rPr>
+                  <w:rStyle w:val="Hyperlink"/>
+                  <w:lang w:val="en-US"/>
+                </w:rPr>
+                <w:t>http://localhost:8080</w:t>
+              </w:r>
+            </w:hyperlink>
+          </w:p>
+        </w:tc>
+      </w:tr>
+    </w:tbl>
     <w:p>
       <w:pPr>
         <w:pStyle w:val="NoSpacing"/>
@@ -1883,32 +3226,131 @@
         <w:rPr>
           <w:lang w:val="en-US"/>
         </w:rPr>
-        <w:t>Step9 : Run frontend modules</w:t>
-      </w:r>
-    </w:p>
-    <w:p>
-      <w:pPr>
-        <w:pStyle w:val="NoSpacing"/>
-        <w:rPr>
-          <w:lang w:val="en-US"/>
-        </w:rPr>
-      </w:pPr>
-    </w:p>
-    <w:p>
-      <w:pPr>
-        <w:pStyle w:val="NoSpacing"/>
-        <w:rPr>
-          <w:lang w:val="en-US"/>
-        </w:rPr>
-      </w:pPr>
-      <w:r>
-        <w:rPr>
-          <w:lang w:val="en-US"/>
-        </w:rPr>
-        <w:t>TODO</w:t>
-      </w:r>
-      <w:bookmarkStart w:id="0" w:name="_GoBack"/>
-      <w:bookmarkEnd w:id="0"/>
+        <w:t>Step</w:t>
+      </w:r>
+      <w:r>
+        <w:rPr>
+          <w:lang w:val="en-US"/>
+        </w:rPr>
+        <w:t xml:space="preserve"> </w:t>
+      </w:r>
+      <w:r>
+        <w:rPr>
+          <w:lang w:val="en-US"/>
+        </w:rPr>
+        <w:t>9 : Run frontend modules</w:t>
+      </w:r>
+    </w:p>
+    <w:p>
+      <w:pPr>
+        <w:pStyle w:val="NoSpacing"/>
+        <w:rPr>
+          <w:lang w:val="en-US"/>
+        </w:rPr>
+      </w:pPr>
+    </w:p>
+    <w:p>
+      <w:pPr>
+        <w:pStyle w:val="NoSpacing"/>
+        <w:rPr>
+          <w:lang w:val="en-US"/>
+        </w:rPr>
+      </w:pPr>
+      <w:r>
+        <w:rPr>
+          <w:lang w:val="en-US"/>
+        </w:rPr>
+        <w:t>To run the API website execute the command :</w:t>
+      </w:r>
+    </w:p>
+    <w:p>
+      <w:pPr>
+        <w:pStyle w:val="NoSpacing"/>
+        <w:rPr>
+          <w:lang w:val="en-US"/>
+        </w:rPr>
+      </w:pPr>
+    </w:p>
+    <w:p>
+      <w:pPr>
+        <w:pStyle w:val="Code"/>
+      </w:pPr>
+      <w:r>
+        <w:t xml:space="preserve">cd </w:t>
+      </w:r>
+      <w:proofErr w:type="spellStart"/>
+      <w:r>
+        <w:t>UmaManagerWebSiteApi</w:t>
+      </w:r>
+      <w:proofErr w:type="spellEnd"/>
+    </w:p>
+    <w:p>
+      <w:pPr>
+        <w:pStyle w:val="Code"/>
+      </w:pPr>
+      <w:r>
+        <w:t>node server-api.js</w:t>
+      </w:r>
+    </w:p>
+    <w:p>
+      <w:pPr>
+        <w:pStyle w:val="NoSpacing"/>
+        <w:rPr>
+          <w:lang w:val="en-US"/>
+        </w:rPr>
+      </w:pPr>
+    </w:p>
+    <w:p>
+      <w:pPr>
+        <w:pStyle w:val="NoSpacing"/>
+        <w:rPr>
+          <w:lang w:val="en-US"/>
+        </w:rPr>
+      </w:pPr>
+    </w:p>
+    <w:p>
+      <w:pPr>
+        <w:pStyle w:val="NoSpacing"/>
+        <w:rPr>
+          <w:lang w:val="en-US"/>
+        </w:rPr>
+      </w:pPr>
+      <w:r>
+        <w:rPr>
+          <w:lang w:val="en-US"/>
+        </w:rPr>
+        <w:lastRenderedPageBreak/>
+        <w:t>To run the website execute the following command :</w:t>
+      </w:r>
+    </w:p>
+    <w:p>
+      <w:pPr>
+        <w:pStyle w:val="NoSpacing"/>
+        <w:rPr>
+          <w:lang w:val="en-US"/>
+        </w:rPr>
+      </w:pPr>
+    </w:p>
+    <w:p>
+      <w:pPr>
+        <w:pStyle w:val="Code"/>
+      </w:pPr>
+      <w:r>
+        <w:t xml:space="preserve">cd </w:t>
+      </w:r>
+      <w:proofErr w:type="spellStart"/>
+      <w:r>
+        <w:t>UmaManagerWebSite</w:t>
+      </w:r>
+      <w:proofErr w:type="spellEnd"/>
+    </w:p>
+    <w:p>
+      <w:pPr>
+        <w:pStyle w:val="Code"/>
+      </w:pPr>
+      <w:r>
+        <w:t>ember serve</w:t>
+      </w:r>
     </w:p>
     <w:p>
       <w:pPr>
@@ -1929,359 +3371,292 @@
         <w:rPr>
           <w:lang w:val="en-US"/>
         </w:rPr>
-        <w:t>With docker</w:t>
-      </w:r>
-    </w:p>
-    <w:p>
-      <w:pPr>
-        <w:pStyle w:val="NoSpacing"/>
-        <w:rPr>
-          <w:lang w:val="en-US"/>
-        </w:rPr>
-      </w:pPr>
-    </w:p>
-    <w:p>
-      <w:pPr>
-        <w:pStyle w:val="NoSpacing"/>
-        <w:rPr>
-          <w:i/>
-          <w:u w:val="single"/>
-          <w:lang w:val="en-US"/>
-        </w:rPr>
-      </w:pPr>
-      <w:r>
-        <w:rPr>
-          <w:i/>
-          <w:u w:val="single"/>
-          <w:lang w:val="en-US"/>
-        </w:rPr>
-        <w:t>TODO</w:t>
-      </w:r>
-    </w:p>
-    <w:p>
-      <w:pPr>
-        <w:pStyle w:val="NoSpacing"/>
-        <w:rPr>
-          <w:lang w:val="en-US"/>
-        </w:rPr>
-      </w:pPr>
-    </w:p>
-    <w:p>
-      <w:pPr>
-        <w:pStyle w:val="NoSpacing"/>
-        <w:rPr>
-          <w:lang w:val="en-US"/>
-        </w:rPr>
-      </w:pPr>
-      <w:r>
-        <w:rPr>
-          <w:lang w:val="en-US"/>
-        </w:rPr>
-        <w:br w:type="page"/>
-      </w:r>
-    </w:p>
-    <w:p>
-      <w:pPr>
-        <w:pStyle w:val="Heading1"/>
-        <w:rPr>
-          <w:lang w:val="en-US"/>
-        </w:rPr>
-      </w:pPr>
-      <w:r>
-        <w:rPr>
-          <w:lang w:val="en-US"/>
-        </w:rPr>
-        <w:lastRenderedPageBreak/>
-        <w:t>Annex</w:t>
-      </w:r>
-    </w:p>
-    <w:p>
-      <w:pPr>
-        <w:pStyle w:val="NoSpacing"/>
-        <w:rPr>
-          <w:lang w:val="en-US"/>
-        </w:rPr>
-      </w:pPr>
-    </w:p>
-    <w:p>
-      <w:pPr>
-        <w:pStyle w:val="Heading2"/>
-        <w:rPr>
-          <w:lang w:val="en-US"/>
-        </w:rPr>
-      </w:pPr>
-      <w:r>
-        <w:rPr>
-          <w:lang w:val="en-US"/>
-        </w:rPr>
-        <w:t>Bower or npm packages cannot be installed</w:t>
-      </w:r>
-    </w:p>
-    <w:p>
-      <w:pPr>
-        <w:pStyle w:val="NoSpacing"/>
-        <w:rPr>
-          <w:lang w:val="en-US"/>
-        </w:rPr>
-      </w:pPr>
-    </w:p>
-    <w:p>
-      <w:pPr>
-        <w:pStyle w:val="NoSpacing"/>
-        <w:rPr>
-          <w:lang w:val="en-US"/>
-        </w:rPr>
-      </w:pPr>
-      <w:r>
-        <w:rPr>
-          <w:lang w:val="en-US"/>
-        </w:rPr>
-        <w:t>Configure the proxy</w:t>
-      </w:r>
-    </w:p>
-    <w:p>
-      <w:pPr>
-        <w:pStyle w:val="NoSpacing"/>
-        <w:rPr>
-          <w:lang w:val="en-US"/>
-        </w:rPr>
-      </w:pPr>
-    </w:p>
-    <w:p>
-      <w:pPr>
-        <w:pStyle w:val="NoSpacing"/>
-        <w:rPr>
-          <w:lang w:val="en-US"/>
-        </w:rPr>
-      </w:pPr>
-      <w:r>
-        <w:rPr>
-          <w:lang w:val="en-US"/>
-        </w:rPr>
-        <w:t>(TODO)</w:t>
-      </w:r>
-    </w:p>
-    <w:p>
-      <w:pPr>
-        <w:pStyle w:val="NoSpacing"/>
-        <w:rPr>
-          <w:lang w:val="en-US"/>
-        </w:rPr>
-      </w:pPr>
-    </w:p>
-    <w:p>
-      <w:pPr>
-        <w:pStyle w:val="Title"/>
-        <w:rPr>
-          <w:lang w:val="en-US"/>
-        </w:rPr>
-      </w:pPr>
-      <w:r>
-        <w:rPr>
-          <w:lang w:val="en-US"/>
-        </w:rPr>
-        <w:t>Architecture</w:t>
-      </w:r>
-    </w:p>
-    <w:p>
-      <w:pPr>
-        <w:pStyle w:val="NoSpacing"/>
-        <w:rPr>
-          <w:lang w:val="en-US"/>
-        </w:rPr>
-      </w:pPr>
-    </w:p>
-    <w:p>
-      <w:pPr>
-        <w:pStyle w:val="NoSpacing"/>
-        <w:rPr>
-          <w:lang w:val="en-US"/>
-        </w:rPr>
-      </w:pPr>
-      <w:r>
-        <w:rPr>
-          <w:lang w:val="en-US"/>
-        </w:rPr>
-        <w:t>Explain the different components</w:t>
-      </w:r>
-    </w:p>
-    <w:p>
-      <w:pPr>
-        <w:pStyle w:val="NoSpacing"/>
-        <w:rPr>
-          <w:lang w:val="en-US"/>
-        </w:rPr>
-      </w:pPr>
-      <w:r>
-        <w:rPr>
-          <w:lang w:val="en-US"/>
-        </w:rPr>
-        <w:t>Draw an interaction diagram between component</w:t>
-      </w:r>
-    </w:p>
-    <w:p>
-      <w:pPr>
-        <w:pStyle w:val="NoSpacing"/>
-        <w:rPr>
-          <w:lang w:val="en-US"/>
-        </w:rPr>
-      </w:pPr>
-    </w:p>
-    <w:p>
-      <w:pPr>
-        <w:pStyle w:val="Title"/>
-        <w:rPr>
-          <w:lang w:val="en-US"/>
-        </w:rPr>
-      </w:pPr>
-      <w:r>
-        <w:rPr>
-          <w:lang w:val="en-US"/>
-        </w:rPr>
-        <w:t>Install</w:t>
-      </w:r>
-    </w:p>
-    <w:p>
-      <w:pPr>
-        <w:pStyle w:val="NoSpacing"/>
-        <w:rPr>
-          <w:lang w:val="en-US"/>
-        </w:rPr>
-      </w:pPr>
-    </w:p>
-    <w:p>
-      <w:pPr>
-        <w:pStyle w:val="NoSpacing"/>
-        <w:rPr>
-          <w:lang w:val="en-US"/>
-        </w:rPr>
-      </w:pPr>
-      <w:r>
-        <w:rPr>
-          <w:lang w:val="en-US"/>
-        </w:rPr>
-        <w:t>Install manually</w:t>
-      </w:r>
-    </w:p>
-    <w:p>
-      <w:pPr>
-        <w:pStyle w:val="NoSpacing"/>
-        <w:rPr>
-          <w:lang w:val="en-US"/>
-        </w:rPr>
-      </w:pPr>
-      <w:r>
-        <w:rPr>
-          <w:lang w:val="en-US"/>
-        </w:rPr>
-        <w:t>Install with docker</w:t>
-      </w:r>
-    </w:p>
-    <w:p>
-      <w:pPr>
-        <w:pStyle w:val="NoSpacing"/>
-        <w:rPr>
-          <w:lang w:val="en-US"/>
-        </w:rPr>
-      </w:pPr>
-    </w:p>
-    <w:p>
-      <w:pPr>
-        <w:pStyle w:val="NoSpacing"/>
-        <w:rPr>
-          <w:lang w:val="en-US"/>
-        </w:rPr>
-      </w:pPr>
-    </w:p>
-    <w:p>
-      <w:pPr>
-        <w:pStyle w:val="Title"/>
-        <w:rPr>
-          <w:lang w:val="en-US"/>
-        </w:rPr>
-      </w:pPr>
-      <w:r>
-        <w:rPr>
-          <w:lang w:val="en-US"/>
-        </w:rPr>
-        <w:t>Usage</w:t>
-      </w:r>
-    </w:p>
-    <w:p>
-      <w:pPr>
-        <w:rPr>
-          <w:lang w:val="en-US"/>
-        </w:rPr>
-      </w:pPr>
-    </w:p>
-    <w:p>
-      <w:pPr>
-        <w:pStyle w:val="NoSpacing"/>
-        <w:rPr>
-          <w:lang w:val="en-US"/>
-        </w:rPr>
-      </w:pPr>
-      <w:r>
-        <w:rPr>
-          <w:lang w:val="en-US"/>
-        </w:rPr>
-        <w:t>Protect a resource : create a resource via the UI or visual studio extension, authenticate the user, check the user is authorized, modify the client</w:t>
-      </w:r>
-    </w:p>
-    <w:p>
-      <w:pPr>
-        <w:pStyle w:val="NoSpacing"/>
-        <w:rPr>
-          <w:lang w:val="en-US"/>
-        </w:rPr>
-      </w:pPr>
-    </w:p>
-    <w:p>
-      <w:pPr>
-        <w:pStyle w:val="Title"/>
-        <w:rPr>
-          <w:lang w:val="en-US"/>
-        </w:rPr>
-      </w:pPr>
-      <w:r>
-        <w:rPr>
-          <w:lang w:val="en-US"/>
-        </w:rPr>
-        <w:t>API documentation</w:t>
-      </w:r>
-    </w:p>
-    <w:p>
-      <w:pPr>
-        <w:pStyle w:val="NoSpacing"/>
-        <w:rPr>
-          <w:lang w:val="en-US"/>
-        </w:rPr>
-      </w:pPr>
-    </w:p>
-    <w:p>
-      <w:pPr>
-        <w:rPr>
-          <w:lang w:val="en-US"/>
-        </w:rPr>
-      </w:pPr>
-      <w:r>
-        <w:rPr>
-          <w:lang w:val="en-US"/>
-        </w:rPr>
-        <w:t xml:space="preserve">Link to microsoft : </w:t>
-      </w:r>
-      <w:hyperlink r:id="rId14" w:anchor="/application/sapi/0000000048185530" w:history="1">
+        <w:t xml:space="preserve">With </w:t>
+      </w:r>
+      <w:proofErr w:type="spellStart"/>
+      <w:r>
+        <w:rPr>
+          <w:lang w:val="en-US"/>
+        </w:rPr>
+        <w:t>docker</w:t>
+      </w:r>
+      <w:proofErr w:type="spellEnd"/>
+    </w:p>
+    <w:p>
+      <w:pPr>
+        <w:pStyle w:val="NoSpacing"/>
+        <w:rPr>
+          <w:lang w:val="en-US"/>
+        </w:rPr>
+      </w:pPr>
+    </w:p>
+    <w:p>
+      <w:pPr>
+        <w:pStyle w:val="NoSpacing"/>
+        <w:rPr>
+          <w:lang w:val="en-US"/>
+        </w:rPr>
+      </w:pPr>
+      <w:r>
+        <w:rPr>
+          <w:lang w:val="en-US"/>
+        </w:rPr>
+        <w:t xml:space="preserve">Deploy the solution with </w:t>
+      </w:r>
+      <w:proofErr w:type="spellStart"/>
+      <w:r>
+        <w:rPr>
+          <w:lang w:val="en-US"/>
+        </w:rPr>
+        <w:t>Docker</w:t>
+      </w:r>
+      <w:proofErr w:type="spellEnd"/>
+      <w:r>
+        <w:rPr>
+          <w:lang w:val="en-US"/>
+        </w:rPr>
+        <w:t xml:space="preserve"> is easier and faster. </w:t>
+      </w:r>
+    </w:p>
+    <w:p>
+      <w:pPr>
+        <w:pStyle w:val="NoSpacing"/>
+        <w:rPr>
+          <w:lang w:val="en-US"/>
+        </w:rPr>
+      </w:pPr>
+    </w:p>
+    <w:p>
+      <w:pPr>
+        <w:pStyle w:val="NoSpacing"/>
+        <w:numPr>
+          <w:ilvl w:val="0"/>
+          <w:numId w:val="5"/>
+        </w:numPr>
+        <w:rPr>
+          <w:lang w:val="en-US"/>
+        </w:rPr>
+      </w:pPr>
+      <w:r>
+        <w:rPr>
+          <w:lang w:val="en-US"/>
+        </w:rPr>
+        <w:t xml:space="preserve">Install </w:t>
+      </w:r>
+      <w:proofErr w:type="spellStart"/>
+      <w:r>
+        <w:rPr>
+          <w:lang w:val="en-US"/>
+        </w:rPr>
+        <w:t>Docker</w:t>
+      </w:r>
+      <w:proofErr w:type="spellEnd"/>
+      <w:r>
+        <w:rPr>
+          <w:lang w:val="en-US"/>
+        </w:rPr>
+        <w:t xml:space="preserve"> on your machine (</w:t>
+      </w:r>
+      <w:hyperlink r:id="rId20" w:history="1">
         <w:r>
           <w:rPr>
             <w:rStyle w:val="Hyperlink"/>
             <w:lang w:val="en-US"/>
           </w:rPr>
-          <w:t>https://apps.dev.microsoft.com/?mkt=fr-be#/application/sapi/0000000048185530</w:t>
+          <w:t>link</w:t>
         </w:r>
       </w:hyperlink>
-    </w:p>
-    <w:p>
-      <w:pPr>
+      <w:r>
+        <w:rPr>
+          <w:lang w:val="en-US"/>
+        </w:rPr>
+        <w:t>)</w:t>
+      </w:r>
+    </w:p>
+    <w:p>
+      <w:pPr>
+        <w:pStyle w:val="NoSpacing"/>
+        <w:numPr>
+          <w:ilvl w:val="0"/>
+          <w:numId w:val="5"/>
+        </w:numPr>
+        <w:rPr>
+          <w:lang w:val="en-US"/>
+        </w:rPr>
+      </w:pPr>
+      <w:r>
+        <w:rPr>
+          <w:lang w:val="en-US"/>
+        </w:rPr>
+        <w:t xml:space="preserve">Open </w:t>
+      </w:r>
+      <w:proofErr w:type="spellStart"/>
+      <w:r>
+        <w:rPr>
+          <w:lang w:val="en-US"/>
+        </w:rPr>
+        <w:t>VirtualBox</w:t>
+      </w:r>
+      <w:proofErr w:type="spellEnd"/>
+      <w:r>
+        <w:rPr>
+          <w:lang w:val="en-US"/>
+        </w:rPr>
+        <w:t xml:space="preserve"> and add some redirection ports rules :</w:t>
+      </w:r>
+    </w:p>
+    <w:p>
+      <w:pPr>
+        <w:pStyle w:val="NoSpacing"/>
+        <w:numPr>
+          <w:ilvl w:val="1"/>
+          <w:numId w:val="5"/>
+        </w:numPr>
+        <w:rPr>
+          <w:lang w:val="en-US"/>
+        </w:rPr>
+      </w:pPr>
+      <w:r>
+        <w:rPr>
+          <w:lang w:val="en-US"/>
+        </w:rPr>
+        <w:t>Source : 8080, Destination : 8080</w:t>
+      </w:r>
+    </w:p>
+    <w:p>
+      <w:pPr>
+        <w:pStyle w:val="NoSpacing"/>
+        <w:numPr>
+          <w:ilvl w:val="1"/>
+          <w:numId w:val="5"/>
+        </w:numPr>
+        <w:rPr>
+          <w:lang w:val="en-US"/>
+        </w:rPr>
+      </w:pPr>
+      <w:r>
+        <w:rPr>
+          <w:lang w:val="en-US"/>
+        </w:rPr>
+        <w:t>Source : 4200, Destination: 4200</w:t>
+      </w:r>
+    </w:p>
+    <w:p>
+      <w:pPr>
+        <w:pStyle w:val="NoSpacing"/>
+        <w:numPr>
+          <w:ilvl w:val="1"/>
+          <w:numId w:val="5"/>
+        </w:numPr>
+        <w:rPr>
+          <w:lang w:val="en-US"/>
+        </w:rPr>
+      </w:pPr>
+      <w:r>
+        <w:rPr>
+          <w:lang w:val="en-US"/>
+        </w:rPr>
+        <w:t xml:space="preserve">Source : </w:t>
+      </w:r>
+      <w:r>
+        <w:rPr>
+          <w:lang w:val="en-US"/>
+        </w:rPr>
+        <w:t>5000, Destination: 5000</w:t>
+      </w:r>
+    </w:p>
+    <w:p>
+      <w:pPr>
+        <w:pStyle w:val="NoSpacing"/>
+        <w:numPr>
+          <w:ilvl w:val="0"/>
+          <w:numId w:val="5"/>
+        </w:numPr>
+        <w:rPr>
+          <w:lang w:val="en-US"/>
+        </w:rPr>
+      </w:pPr>
+      <w:r>
+        <w:rPr>
+          <w:lang w:val="en-US"/>
+        </w:rPr>
+        <w:t xml:space="preserve">Fetch the sources from the GIT  repository : </w:t>
+      </w:r>
+      <w:hyperlink r:id="rId21" w:history="1">
+        <w:r>
+          <w:rPr>
+            <w:rStyle w:val="Hyperlink"/>
+            <w:lang w:val="en-US"/>
+          </w:rPr>
+          <w:t>https://github.com/thabart/SimpleIdentityServerDocker.git</w:t>
+        </w:r>
+      </w:hyperlink>
+    </w:p>
+    <w:p>
+      <w:pPr>
+        <w:pStyle w:val="NoSpacing"/>
+        <w:numPr>
+          <w:ilvl w:val="0"/>
+          <w:numId w:val="5"/>
+        </w:numPr>
+        <w:rPr>
+          <w:lang w:val="en-US"/>
+        </w:rPr>
+      </w:pPr>
+      <w:r>
+        <w:rPr>
+          <w:lang w:val="en-US"/>
+        </w:rPr>
+        <w:t>Open a command prompt and navigate to the new folder</w:t>
+      </w:r>
+    </w:p>
+    <w:p>
+      <w:pPr>
+        <w:pStyle w:val="NoSpacing"/>
+        <w:numPr>
+          <w:ilvl w:val="0"/>
+          <w:numId w:val="5"/>
+        </w:numPr>
+        <w:rPr>
+          <w:lang w:val="en-US"/>
+        </w:rPr>
+      </w:pPr>
+      <w:r>
+        <w:rPr>
+          <w:lang w:val="en-US"/>
+        </w:rPr>
+        <w:t xml:space="preserve">Execute the command : </w:t>
+      </w:r>
+      <w:bookmarkStart w:id="0" w:name="_GoBack"/>
+      <w:proofErr w:type="spellStart"/>
+      <w:r>
+        <w:rPr>
+          <w:i/>
+          <w:u w:val="single"/>
+          <w:lang w:val="en-US"/>
+        </w:rPr>
+        <w:t>docker</w:t>
+      </w:r>
+      <w:proofErr w:type="spellEnd"/>
+      <w:r>
+        <w:rPr>
+          <w:i/>
+          <w:u w:val="single"/>
+          <w:lang w:val="en-US"/>
+        </w:rPr>
+        <w:t>-compose up</w:t>
+      </w:r>
+      <w:bookmarkEnd w:id="0"/>
+      <w:r>
+        <w:rPr>
+          <w:lang w:val="en-US"/>
+        </w:rPr>
+        <w:t xml:space="preserve"> and wait-for the build !</w:t>
+      </w:r>
+    </w:p>
+    <w:p>
+      <w:pPr>
+        <w:pStyle w:val="NoSpacing"/>
         <w:rPr>
           <w:lang w:val="en-US"/>
         </w:rPr>
@@ -2300,6 +3675,95 @@
 <file path=word/numbering.xml><?xml version="1.0" encoding="utf-8"?>
 <w:numbering xmlns:wpc="http://schemas.microsoft.com/office/word/2010/wordprocessingCanvas" xmlns:mc="http://schemas.openxmlformats.org/markup-compatibility/2006" xmlns:o="urn:schemas-microsoft-com:office:office" xmlns:r="http://schemas.openxmlformats.org/officeDocument/2006/relationships" xmlns:m="http://schemas.openxmlformats.org/officeDocument/2006/math" xmlns:v="urn:schemas-microsoft-com:vml" xmlns:wp14="http://schemas.microsoft.com/office/word/2010/wordprocessingDrawing" xmlns:wp="http://schemas.openxmlformats.org/drawingml/2006/wordprocessingDrawing" xmlns:w10="urn:schemas-microsoft-com:office:word" xmlns:w="http://schemas.openxmlformats.org/wordprocessingml/2006/main" xmlns:w14="http://schemas.microsoft.com/office/word/2010/wordml" xmlns:wpg="http://schemas.microsoft.com/office/word/2010/wordprocessingGroup" xmlns:wpi="http://schemas.microsoft.com/office/word/2010/wordprocessingInk" xmlns:wne="http://schemas.microsoft.com/office/word/2006/wordml" xmlns:wps="http://schemas.microsoft.com/office/word/2010/wordprocessingShape" mc:Ignorable="w14 wp14">
   <w:abstractNum w:abstractNumId="0">
+    <w:nsid w:val="0DF236BF"/>
+    <w:multiLevelType w:val="hybridMultilevel"/>
+    <w:tmpl w:val="FCAA8B88"/>
+    <w:lvl w:ilvl="0" w:tplc="0409000F">
+      <w:start w:val="1"/>
+      <w:numFmt w:val="decimal"/>
+      <w:lvlText w:val="%1."/>
+      <w:lvlJc w:val="left"/>
+      <w:pPr>
+        <w:ind w:left="720" w:hanging="360"/>
+      </w:pPr>
+      <w:rPr>
+        <w:rFonts w:hint="default"/>
+      </w:rPr>
+    </w:lvl>
+    <w:lvl w:ilvl="1" w:tplc="04090019">
+      <w:start w:val="1"/>
+      <w:numFmt w:val="lowerLetter"/>
+      <w:lvlText w:val="%2."/>
+      <w:lvlJc w:val="left"/>
+      <w:pPr>
+        <w:ind w:left="1440" w:hanging="360"/>
+      </w:pPr>
+    </w:lvl>
+    <w:lvl w:ilvl="2" w:tplc="0409001B" w:tentative="1">
+      <w:start w:val="1"/>
+      <w:numFmt w:val="lowerRoman"/>
+      <w:lvlText w:val="%3."/>
+      <w:lvlJc w:val="right"/>
+      <w:pPr>
+        <w:ind w:left="2160" w:hanging="180"/>
+      </w:pPr>
+    </w:lvl>
+    <w:lvl w:ilvl="3" w:tplc="0409000F" w:tentative="1">
+      <w:start w:val="1"/>
+      <w:numFmt w:val="decimal"/>
+      <w:lvlText w:val="%4."/>
+      <w:lvlJc w:val="left"/>
+      <w:pPr>
+        <w:ind w:left="2880" w:hanging="360"/>
+      </w:pPr>
+    </w:lvl>
+    <w:lvl w:ilvl="4" w:tplc="04090019" w:tentative="1">
+      <w:start w:val="1"/>
+      <w:numFmt w:val="lowerLetter"/>
+      <w:lvlText w:val="%5."/>
+      <w:lvlJc w:val="left"/>
+      <w:pPr>
+        <w:ind w:left="3600" w:hanging="360"/>
+      </w:pPr>
+    </w:lvl>
+    <w:lvl w:ilvl="5" w:tplc="0409001B" w:tentative="1">
+      <w:start w:val="1"/>
+      <w:numFmt w:val="lowerRoman"/>
+      <w:lvlText w:val="%6."/>
+      <w:lvlJc w:val="right"/>
+      <w:pPr>
+        <w:ind w:left="4320" w:hanging="180"/>
+      </w:pPr>
+    </w:lvl>
+    <w:lvl w:ilvl="6" w:tplc="0409000F" w:tentative="1">
+      <w:start w:val="1"/>
+      <w:numFmt w:val="decimal"/>
+      <w:lvlText w:val="%7."/>
+      <w:lvlJc w:val="left"/>
+      <w:pPr>
+        <w:ind w:left="5040" w:hanging="360"/>
+      </w:pPr>
+    </w:lvl>
+    <w:lvl w:ilvl="7" w:tplc="04090019" w:tentative="1">
+      <w:start w:val="1"/>
+      <w:numFmt w:val="lowerLetter"/>
+      <w:lvlText w:val="%8."/>
+      <w:lvlJc w:val="left"/>
+      <w:pPr>
+        <w:ind w:left="5760" w:hanging="360"/>
+      </w:pPr>
+    </w:lvl>
+    <w:lvl w:ilvl="8" w:tplc="0409001B" w:tentative="1">
+      <w:start w:val="1"/>
+      <w:numFmt w:val="lowerRoman"/>
+      <w:lvlText w:val="%9."/>
+      <w:lvlJc w:val="right"/>
+      <w:pPr>
+        <w:ind w:left="6480" w:hanging="180"/>
+      </w:pPr>
+    </w:lvl>
+  </w:abstractNum>
+  <w:abstractNum w:abstractNumId="1">
     <w:nsid w:val="25747DEA"/>
     <w:multiLevelType w:val="hybridMultilevel"/>
     <w:tmpl w:val="A1D4B6DE"/>
@@ -2412,7 +3876,7 @@
       </w:rPr>
     </w:lvl>
   </w:abstractNum>
-  <w:abstractNum w:abstractNumId="1">
+  <w:abstractNum w:abstractNumId="2">
     <w:nsid w:val="37CE0ED9"/>
     <w:multiLevelType w:val="hybridMultilevel"/>
     <w:tmpl w:val="80F49966"/>
@@ -2501,10 +3965,10 @@
       </w:pPr>
     </w:lvl>
   </w:abstractNum>
-  <w:abstractNum w:abstractNumId="2">
+  <w:abstractNum w:abstractNumId="3">
     <w:nsid w:val="71080A94"/>
     <w:multiLevelType w:val="hybridMultilevel"/>
-    <w:tmpl w:val="B292FCDA"/>
+    <w:tmpl w:val="5D5023AA"/>
     <w:lvl w:ilvl="0" w:tplc="616CD682">
       <w:start w:val="1"/>
       <w:numFmt w:val="bullet"/>
@@ -2614,7 +4078,7 @@
       </w:rPr>
     </w:lvl>
   </w:abstractNum>
-  <w:abstractNum w:abstractNumId="3">
+  <w:abstractNum w:abstractNumId="4">
     <w:nsid w:val="7FF52BA6"/>
     <w:multiLevelType w:val="hybridMultilevel"/>
     <w:tmpl w:val="DF50AA16"/>
@@ -2728,16 +4192,19 @@
     </w:lvl>
   </w:abstractNum>
   <w:num w:numId="1">
+    <w:abstractNumId w:val="2"/>
+  </w:num>
+  <w:num w:numId="2">
+    <w:abstractNumId w:val="3"/>
+  </w:num>
+  <w:num w:numId="3">
     <w:abstractNumId w:val="1"/>
   </w:num>
-  <w:num w:numId="2">
-    <w:abstractNumId w:val="2"/>
+  <w:num w:numId="4">
+    <w:abstractNumId w:val="4"/>
   </w:num>
-  <w:num w:numId="3">
+  <w:num w:numId="5">
     <w:abstractNumId w:val="0"/>
-  </w:num>
-  <w:num w:numId="4">
-    <w:abstractNumId w:val="3"/>
   </w:num>
 </w:numbering>
 </file>
@@ -3217,6 +4684,32 @@
       <w:iCs/>
     </w:rPr>
   </w:style>
+  <w:style w:type="table" w:styleId="TableGrid">
+    <w:name w:val="Table Grid"/>
+    <w:basedOn w:val="TableNormal"/>
+    <w:uiPriority w:val="39"/>
+    <w:rsid w:val="00A4712D"/>
+    <w:pPr>
+      <w:spacing w:after="0" w:line="240" w:lineRule="auto"/>
+    </w:pPr>
+    <w:tblPr>
+      <w:tblInd w:w="0" w:type="dxa"/>
+      <w:tblBorders>
+        <w:top w:val="single" w:sz="4" w:space="0" w:color="auto"/>
+        <w:left w:val="single" w:sz="4" w:space="0" w:color="auto"/>
+        <w:bottom w:val="single" w:sz="4" w:space="0" w:color="auto"/>
+        <w:right w:val="single" w:sz="4" w:space="0" w:color="auto"/>
+        <w:insideH w:val="single" w:sz="4" w:space="0" w:color="auto"/>
+        <w:insideV w:val="single" w:sz="4" w:space="0" w:color="auto"/>
+      </w:tblBorders>
+      <w:tblCellMar>
+        <w:top w:w="0" w:type="dxa"/>
+        <w:left w:w="108" w:type="dxa"/>
+        <w:bottom w:w="0" w:type="dxa"/>
+        <w:right w:w="108" w:type="dxa"/>
+      </w:tblCellMar>
+    </w:tblPr>
+  </w:style>
 </w:styles>
 </file>
 
@@ -3695,6 +5188,32 @@
       <w:iCs/>
     </w:rPr>
   </w:style>
+  <w:style w:type="table" w:styleId="TableGrid">
+    <w:name w:val="Table Grid"/>
+    <w:basedOn w:val="TableNormal"/>
+    <w:uiPriority w:val="39"/>
+    <w:rsid w:val="00A4712D"/>
+    <w:pPr>
+      <w:spacing w:after="0" w:line="240" w:lineRule="auto"/>
+    </w:pPr>
+    <w:tblPr>
+      <w:tblInd w:w="0" w:type="dxa"/>
+      <w:tblBorders>
+        <w:top w:val="single" w:sz="4" w:space="0" w:color="auto"/>
+        <w:left w:val="single" w:sz="4" w:space="0" w:color="auto"/>
+        <w:bottom w:val="single" w:sz="4" w:space="0" w:color="auto"/>
+        <w:right w:val="single" w:sz="4" w:space="0" w:color="auto"/>
+        <w:insideH w:val="single" w:sz="4" w:space="0" w:color="auto"/>
+        <w:insideV w:val="single" w:sz="4" w:space="0" w:color="auto"/>
+      </w:tblBorders>
+      <w:tblCellMar>
+        <w:top w:w="0" w:type="dxa"/>
+        <w:left w:w="108" w:type="dxa"/>
+        <w:bottom w:w="0" w:type="dxa"/>
+        <w:right w:w="108" w:type="dxa"/>
+      </w:tblCellMar>
+    </w:tblPr>
+  </w:style>
 </w:styles>
 </file>
 
@@ -3987,7 +5506,7 @@
   <a:extraClrSchemeLst/>
   <a:extLst>
     <a:ext uri="{05A4C25C-085E-4340-85A3-A5531E510DB2}">
-      <thm15:themeFamily xmlns="" xmlns:thm15="http://schemas.microsoft.com/office/thememl/2012/main" name="Office Theme" id="{62F939B6-93AF-4DB8-9C6B-D6C7DFDC589F}" vid="{4A3C46E8-61CC-4603-A589-7422A47A8E4A}"/>
+      <thm15:themeFamily xmlns:thm15="http://schemas.microsoft.com/office/thememl/2012/main" xmlns="" name="Office Theme" id="{62F939B6-93AF-4DB8-9C6B-D6C7DFDC589F}" vid="{4A3C46E8-61CC-4603-A589-7422A47A8E4A}"/>
     </a:ext>
   </a:extLst>
 </a:theme>

</xml_diff>